<commit_message>
Document updated with diagrams
</commit_message>
<xml_diff>
--- a/Report.docx
+++ b/Report.docx
@@ -3,8 +3,11 @@
 <w:document xmlns:wpc="http://schemas.microsoft.com/office/word/2010/wordprocessingCanvas" xmlns:cx="http://schemas.microsoft.com/office/drawing/2014/chartex" xmlns:cx1="http://schemas.microsoft.com/office/drawing/2015/9/8/chartex" xmlns:cx2="http://schemas.microsoft.com/office/drawing/2015/10/21/chartex" xmlns:cx3="http://schemas.microsoft.com/office/drawing/2016/5/9/chartex" xmlns:cx4="http://schemas.microsoft.com/office/drawing/2016/5/10/chartex" xmlns:cx5="http://schemas.microsoft.com/office/drawing/2016/5/11/chartex" xmlns:cx6="http://schemas.microsoft.com/office/drawing/2016/5/12/chartex" xmlns:cx7="http://schemas.microsoft.com/office/drawing/2016/5/13/chartex" xmlns:cx8="http://schemas.microsoft.com/office/drawing/2016/5/14/chartex" xmlns:mc="http://schemas.openxmlformats.org/markup-compatibility/2006" xmlns:aink="http://schemas.microsoft.com/office/drawing/2016/ink" xmlns:am3d="http://schemas.microsoft.com/office/drawing/2017/model3d" xmlns:o="urn:schemas-microsoft-com:office:office" xmlns:oel="http://schemas.microsoft.com/office/2019/extlst" xmlns:r="http://schemas.openxmlformats.org/officeDocument/2006/relationships" xmlns:m="http://schemas.openxmlformats.org/officeDocument/2006/math" xmlns:v="urn:schemas-microsoft-com:vml" xmlns:wp14="http://schemas.microsoft.com/office/word/2010/wordprocessingDrawing" xmlns:wp="http://schemas.openxmlformats.org/drawingml/2006/wordprocessingDrawing" xmlns:w10="urn:schemas-microsoft-com:office:word" xmlns:w="http://schemas.openxmlformats.org/wordprocessingml/2006/main" xmlns:w14="http://schemas.microsoft.com/office/word/2010/wordml" xmlns:w15="http://schemas.microsoft.com/office/word/2012/wordml" xmlns:w16cex="http://schemas.microsoft.com/office/word/2018/wordml/cex" xmlns:w16cid="http://schemas.microsoft.com/office/word/2016/wordml/cid" xmlns:w16="http://schemas.microsoft.com/office/word/2018/wordml" xmlns:w16du="http://schemas.microsoft.com/office/word/2023/wordml/word16du" xmlns:w16sdtdh="http://schemas.microsoft.com/office/word/2020/wordml/sdtdatahash" xmlns:w16sdtfl="http://schemas.microsoft.com/office/word/2024/wordml/sdtformatlock" xmlns:w16se="http://schemas.microsoft.com/office/word/2015/wordml/symex" xmlns:wpg="http://schemas.microsoft.com/office/word/2010/wordprocessingGroup" xmlns:wpi="http://schemas.microsoft.com/office/word/2010/wordprocessingInk" xmlns:wne="http://schemas.microsoft.com/office/word/2006/wordml" xmlns:wps="http://schemas.microsoft.com/office/word/2010/wordprocessingShape" mc:Ignorable="w14 w15 w16se w16cid w16 w16cex w16sdtdh w16sdtfl w16du wp14">
   <w:body>
     <w:p>
-      <w:r>
-        <w:t>User Stories:</w:t>
+      <w:pPr>
+        <w:pStyle w:val="Heading1"/>
+      </w:pPr>
+      <w:r>
+        <w:t>User Stories</w:t>
       </w:r>
     </w:p>
     <w:p>
@@ -14,15 +17,17 @@
           <w:ilvl w:val="0"/>
           <w:numId w:val="2"/>
         </w:numPr>
-      </w:pPr>
-      <w:r>
+        <w:rPr>
+          <w:i/>
+          <w:iCs/>
+        </w:rPr>
+      </w:pPr>
+      <w:r>
+        <w:rPr>
+          <w:i/>
+          <w:iCs/>
+        </w:rPr>
         <w:t>As a user, I want to be able to log in; log out; and update my account details, so that I can use the system</w:t>
-      </w:r>
-      <w:r>
-        <w:t xml:space="preserve"> </w:t>
-      </w:r>
-      <w:r>
-        <w:t>(EK)</w:t>
       </w:r>
     </w:p>
     <w:p>
@@ -32,12 +37,17 @@
           <w:ilvl w:val="0"/>
           <w:numId w:val="2"/>
         </w:numPr>
-      </w:pPr>
-      <w:r>
+        <w:rPr>
+          <w:i/>
+          <w:iCs/>
+        </w:rPr>
+      </w:pPr>
+      <w:r>
+        <w:rPr>
+          <w:i/>
+          <w:iCs/>
+        </w:rPr>
         <w:t>As a manager, I want to decide which realtors are responsible for each property,  so that I can organise workload</w:t>
-      </w:r>
-      <w:r>
-        <w:t xml:space="preserve"> (EK)</w:t>
       </w:r>
     </w:p>
     <w:p>
@@ -47,12 +57,17 @@
           <w:ilvl w:val="0"/>
           <w:numId w:val="2"/>
         </w:numPr>
-      </w:pPr>
-      <w:r>
+        <w:rPr>
+          <w:i/>
+          <w:iCs/>
+        </w:rPr>
+      </w:pPr>
+      <w:r>
+        <w:rPr>
+          <w:i/>
+          <w:iCs/>
+        </w:rPr>
         <w:t>As a realtor, I schedule showings for each property I am responsible for, so that I can solicit potential buyers</w:t>
-      </w:r>
-      <w:r>
-        <w:t xml:space="preserve"> (EK)</w:t>
       </w:r>
     </w:p>
     <w:p>
@@ -62,12 +77,17 @@
           <w:ilvl w:val="0"/>
           <w:numId w:val="2"/>
         </w:numPr>
-      </w:pPr>
-      <w:r>
+        <w:rPr>
+          <w:i/>
+          <w:iCs/>
+        </w:rPr>
+      </w:pPr>
+      <w:r>
+        <w:rPr>
+          <w:i/>
+          <w:iCs/>
+        </w:rPr>
         <w:t>As a seller, I want to list my house so that I can sell it</w:t>
-      </w:r>
-      <w:r>
-        <w:t xml:space="preserve"> (EK)</w:t>
       </w:r>
     </w:p>
     <w:p>
@@ -77,37 +97,168 @@
           <w:ilvl w:val="0"/>
           <w:numId w:val="2"/>
         </w:numPr>
-      </w:pPr>
-      <w:r>
+        <w:rPr>
+          <w:i/>
+          <w:iCs/>
+        </w:rPr>
+      </w:pPr>
+      <w:r>
+        <w:rPr>
+          <w:i/>
+          <w:iCs/>
+        </w:rPr>
         <w:t>As a buyer, I want to see local houses for sale so that I can buy it</w:t>
       </w:r>
       <w:r>
-        <w:t xml:space="preserve"> (EK)</w:t>
+        <w:rPr>
+          <w:i/>
+          <w:iCs/>
+        </w:rPr>
+        <w:br w:type="page"/>
+      </w:r>
+    </w:p>
+    <w:p>
+      <w:pPr>
+        <w:pStyle w:val="Heading1"/>
+      </w:pPr>
+      <w:r>
+        <w:lastRenderedPageBreak/>
+        <w:t>Requirements document</w:t>
+      </w:r>
+    </w:p>
+    <w:p>
+      <w:pPr>
+        <w:pStyle w:val="Heading2"/>
+      </w:pPr>
+      <w:r>
+        <w:t>Introduction</w:t>
+      </w:r>
+    </w:p>
+    <w:p>
+      <w:r>
+        <w:rPr>
+          <w:b/>
+          <w:bCs/>
+        </w:rPr>
+        <w:t>Purpose:</w:t>
+      </w:r>
+      <w:r>
+        <w:t xml:space="preserve"> This document details the functional requirements for the realty management system designed to facilitate realty viewings and sales.</w:t>
+      </w:r>
+    </w:p>
+    <w:p>
+      <w:r>
+        <w:rPr>
+          <w:b/>
+          <w:bCs/>
+        </w:rPr>
+        <w:t>Scope:</w:t>
+      </w:r>
+      <w:r>
+        <w:t xml:space="preserve"> The application will allow sellers to list property, potential buyers to view listed properties, buyers to buy properties, realtors to show property and facilitate the sale of properties and managers to assign properties to realtors.</w:t>
+      </w:r>
+    </w:p>
+    <w:p>
+      <w:pPr>
+        <w:pStyle w:val="Heading2"/>
+      </w:pPr>
+      <w:r>
+        <w:t>System overview</w:t>
+      </w:r>
+    </w:p>
+    <w:p>
+      <w:r>
+        <w:t>The system aims to provide a user-friendly interface for Hypothetical Realtors Inc to manage properties that they have been commissioned to sell or rent. Key features include property assignment, viewing organisation and sales commissioning.</w:t>
+      </w:r>
+    </w:p>
+    <w:p>
+      <w:pPr>
+        <w:pStyle w:val="Heading2"/>
+      </w:pPr>
+      <w:r>
+        <w:t>Business Requirements</w:t>
+      </w:r>
+    </w:p>
+    <w:p>
+      <w:r>
+        <w:t>Improve productivity by providing management an overview of property statuses</w:t>
+      </w:r>
+    </w:p>
+    <w:p>
+      <w:r>
+        <w:t>Notify all stakeholders of deadlines, viewings, and property updates</w:t>
+      </w:r>
+    </w:p>
+    <w:p>
+      <w:r>
+        <w:t>Allow data to discover bottlenecks in the sales process</w:t>
+      </w:r>
+    </w:p>
+    <w:p>
+      <w:pPr>
+        <w:pStyle w:val="Heading2"/>
+      </w:pPr>
+      <w:r>
+        <w:t>Functional Requirements</w:t>
+      </w:r>
+    </w:p>
+    <w:p>
+      <w:r>
+        <w:t>The system will allow users to log in and maintain correct user account details</w:t>
+      </w:r>
+    </w:p>
+    <w:p>
+      <w:r>
+        <w:t>The system will allow Buyers to view and register interest in local properties.</w:t>
+      </w:r>
+    </w:p>
+    <w:p>
+      <w:r>
+        <w:t>The system will allow Sellers to register properties they have for sale with Hypothetical Realtors inc.</w:t>
+      </w:r>
+    </w:p>
+    <w:p>
+      <w:r>
+        <w:t>The system will allow managers to assign properties to realtors.</w:t>
+      </w:r>
+    </w:p>
+    <w:p>
+      <w:r>
+        <w:t xml:space="preserve">The system will allow realtors to arrange viewings of properties to potential buyers </w:t>
+      </w:r>
+    </w:p>
+    <w:p>
+      <w:r>
+        <w:t>The system will implement a Model View Controller architecture to allow for a responsive, device agnostic, front end but a consistent back end API that models the functionality.</w:t>
       </w:r>
     </w:p>
     <w:p>
       <w:pPr>
         <w:pStyle w:val="ListParagraph"/>
-        <w:numPr>
-          <w:ilvl w:val="0"/>
-          <w:numId w:val="1"/>
-        </w:numPr>
       </w:pPr>
       <w:r>
         <w:br w:type="page"/>
       </w:r>
     </w:p>
     <w:p>
+      <w:pPr>
+        <w:pStyle w:val="Heading1"/>
+      </w:pPr>
       <w:r>
         <w:lastRenderedPageBreak/>
-        <w:t>Class diagram (Éamonn Peter Kearns)</w:t>
-      </w:r>
-      <w:r>
+        <w:t>Class diagram</w:t>
+      </w:r>
+    </w:p>
+    <w:p>
+      <w:r>
+        <w:rPr>
+          <w:noProof/>
+        </w:rPr>
         <w:drawing>
-          <wp:inline distT="0" distB="0" distL="0" distR="0" wp14:anchorId="0F9E4087" wp14:editId="1E466C62">
-            <wp:extent cx="5731510" cy="5501005"/>
-            <wp:effectExtent l="0" t="0" r="2540" b="4445"/>
-            <wp:docPr id="1232496416" name="Picture 1" descr="A diagram of a computer&#10;&#10;AI-generated content may be incorrect."/>
+          <wp:inline distT="0" distB="0" distL="0" distR="0" wp14:anchorId="33B8432F" wp14:editId="30683F04">
+            <wp:extent cx="5724525" cy="5286375"/>
+            <wp:effectExtent l="0" t="0" r="9525" b="9525"/>
+            <wp:docPr id="2124992252" name="Picture 1"/>
             <wp:cNvGraphicFramePr>
               <a:graphicFrameLocks xmlns:a="http://schemas.openxmlformats.org/drawingml/2006/main" noChangeAspect="1"/>
             </wp:cNvGraphicFramePr>
@@ -115,23 +266,36 @@
               <a:graphicData uri="http://schemas.openxmlformats.org/drawingml/2006/picture">
                 <pic:pic xmlns:pic="http://schemas.openxmlformats.org/drawingml/2006/picture">
                   <pic:nvPicPr>
-                    <pic:cNvPr id="1232496416" name="Picture 1" descr="A diagram of a computer&#10;&#10;AI-generated content may be incorrect."/>
-                    <pic:cNvPicPr/>
+                    <pic:cNvPr id="0" name="Picture 1"/>
+                    <pic:cNvPicPr>
+                      <a:picLocks noChangeAspect="1" noChangeArrowheads="1"/>
+                    </pic:cNvPicPr>
                   </pic:nvPicPr>
                   <pic:blipFill>
-                    <a:blip r:embed="rId5"/>
+                    <a:blip r:embed="rId5">
+                      <a:extLst>
+                        <a:ext uri="{28A0092B-C50C-407E-A947-70E740481C1C}">
+                          <a14:useLocalDpi xmlns:a14="http://schemas.microsoft.com/office/drawing/2010/main" val="0"/>
+                        </a:ext>
+                      </a:extLst>
+                    </a:blip>
+                    <a:srcRect/>
                     <a:stretch>
                       <a:fillRect/>
                     </a:stretch>
                   </pic:blipFill>
-                  <pic:spPr>
+                  <pic:spPr bwMode="auto">
                     <a:xfrm>
                       <a:off x="0" y="0"/>
-                      <a:ext cx="5731510" cy="5501005"/>
+                      <a:ext cx="5724525" cy="5286375"/>
                     </a:xfrm>
                     <a:prstGeom prst="rect">
                       <a:avLst/>
                     </a:prstGeom>
+                    <a:noFill/>
+                    <a:ln>
+                      <a:noFill/>
+                    </a:ln>
                   </pic:spPr>
                 </pic:pic>
               </a:graphicData>
@@ -142,22 +306,44 @@
     </w:p>
     <w:p>
       <w:r>
+        <w:t>The class diagram derived from the functional requirements will allow the software developers to independently design aspects of the realty application independently of each other.</w:t>
+      </w:r>
+    </w:p>
+    <w:p>
+      <w:r>
+        <w:t xml:space="preserve">Each separate user type inherits the basic user functionality from the abstract User class and is responsible only for the behaviours associated with their individual implementation concerns, </w:t>
+      </w:r>
+      <w:proofErr w:type="spellStart"/>
+      <w:r>
+        <w:t>ie</w:t>
+      </w:r>
+      <w:proofErr w:type="spellEnd"/>
+      <w:r>
+        <w:t xml:space="preserve"> the Buyer class is only concerned with buyer specific business concerns, etc.</w:t>
+      </w:r>
+      <w:r>
         <w:br w:type="page"/>
       </w:r>
     </w:p>
     <w:p>
+      <w:pPr>
+        <w:pStyle w:val="Heading1"/>
+      </w:pPr>
       <w:r>
         <w:lastRenderedPageBreak/>
-        <w:t>Entity Relationship Diagram (Éamonn Peter Kearns)</w:t>
-      </w:r>
-    </w:p>
-    <w:p>
-      <w:r>
+        <w:t>Entity Relationship Diagram</w:t>
+      </w:r>
+    </w:p>
+    <w:p>
+      <w:r>
+        <w:rPr>
+          <w:noProof/>
+        </w:rPr>
         <w:drawing>
-          <wp:inline distT="0" distB="0" distL="0" distR="0" wp14:anchorId="1F9FF7E8" wp14:editId="25E6E17C">
-            <wp:extent cx="5731510" cy="3026410"/>
-            <wp:effectExtent l="0" t="0" r="2540" b="2540"/>
-            <wp:docPr id="870175868" name="Picture 1" descr="A diagram of a computer&#10;&#10;AI-generated content may be incorrect."/>
+          <wp:inline distT="0" distB="0" distL="0" distR="0" wp14:anchorId="2BA56137" wp14:editId="3FA544D7">
+            <wp:extent cx="5724525" cy="3400425"/>
+            <wp:effectExtent l="0" t="0" r="9525" b="9525"/>
+            <wp:docPr id="466229067" name="Picture 3"/>
             <wp:cNvGraphicFramePr>
               <a:graphicFrameLocks xmlns:a="http://schemas.openxmlformats.org/drawingml/2006/main" noChangeAspect="1"/>
             </wp:cNvGraphicFramePr>
@@ -165,23 +351,36 @@
               <a:graphicData uri="http://schemas.openxmlformats.org/drawingml/2006/picture">
                 <pic:pic xmlns:pic="http://schemas.openxmlformats.org/drawingml/2006/picture">
                   <pic:nvPicPr>
-                    <pic:cNvPr id="870175868" name="Picture 1" descr="A diagram of a computer&#10;&#10;AI-generated content may be incorrect."/>
-                    <pic:cNvPicPr/>
+                    <pic:cNvPr id="0" name="Picture 3"/>
+                    <pic:cNvPicPr>
+                      <a:picLocks noChangeAspect="1" noChangeArrowheads="1"/>
+                    </pic:cNvPicPr>
                   </pic:nvPicPr>
                   <pic:blipFill>
-                    <a:blip r:embed="rId6"/>
+                    <a:blip r:embed="rId6">
+                      <a:extLst>
+                        <a:ext uri="{28A0092B-C50C-407E-A947-70E740481C1C}">
+                          <a14:useLocalDpi xmlns:a14="http://schemas.microsoft.com/office/drawing/2010/main" val="0"/>
+                        </a:ext>
+                      </a:extLst>
+                    </a:blip>
+                    <a:srcRect/>
                     <a:stretch>
                       <a:fillRect/>
                     </a:stretch>
                   </pic:blipFill>
-                  <pic:spPr>
+                  <pic:spPr bwMode="auto">
                     <a:xfrm>
                       <a:off x="0" y="0"/>
-                      <a:ext cx="5731510" cy="3026410"/>
+                      <a:ext cx="5724525" cy="3400425"/>
                     </a:xfrm>
                     <a:prstGeom prst="rect">
                       <a:avLst/>
                     </a:prstGeom>
+                    <a:noFill/>
+                    <a:ln>
+                      <a:noFill/>
+                    </a:ln>
                   </pic:spPr>
                 </pic:pic>
               </a:graphicData>
@@ -194,16 +393,712 @@
       <w:r>
         <w:t>The initial database schema required to design a Minimum Viable Product</w:t>
       </w:r>
-    </w:p>
+      <w:r>
+        <w:t>. This is a conservative estimate of the data structure that arises from the class diagram. Extra tables and relations may arise over the course of development and this diagram would accordingly require updating.</w:t>
+      </w:r>
+    </w:p>
+    <w:p/>
     <w:p>
       <w:r>
         <w:br w:type="page"/>
+      </w:r>
+    </w:p>
+    <w:p>
+      <w:pPr>
+        <w:pStyle w:val="Heading1"/>
+      </w:pPr>
+      <w:r>
+        <w:lastRenderedPageBreak/>
+        <w:t>User Stories</w:t>
+      </w:r>
+    </w:p>
+    <w:p>
+      <w:pPr>
+        <w:rPr>
+          <w:rFonts w:asciiTheme="majorHAnsi" w:eastAsiaTheme="majorEastAsia" w:hAnsiTheme="majorHAnsi" w:cstheme="majorBidi"/>
+          <w:color w:val="0F4761" w:themeColor="accent1" w:themeShade="BF"/>
+          <w:sz w:val="40"/>
+          <w:szCs w:val="40"/>
+        </w:rPr>
+      </w:pPr>
+      <w:r>
+        <w:br w:type="page"/>
+      </w:r>
+    </w:p>
+    <w:p>
+      <w:pPr>
+        <w:pStyle w:val="Heading2"/>
+      </w:pPr>
+      <w:r>
+        <w:lastRenderedPageBreak/>
+        <w:t>User Story 1</w:t>
+      </w:r>
+    </w:p>
+    <w:p>
+      <w:pPr>
+        <w:rPr>
+          <w:i/>
+          <w:iCs/>
+        </w:rPr>
+      </w:pPr>
+      <w:r>
+        <w:rPr>
+          <w:i/>
+          <w:iCs/>
+        </w:rPr>
+        <w:t>As a user, I want to be able to log in; log out; and update my account details, so that I can use the system</w:t>
+      </w:r>
+    </w:p>
+    <w:p>
+      <w:r>
+        <w:rPr>
+          <w:noProof/>
+        </w:rPr>
+        <w:drawing>
+          <wp:inline distT="0" distB="0" distL="0" distR="0" wp14:anchorId="4B3EEC86" wp14:editId="55272FFC">
+            <wp:extent cx="5731510" cy="4141470"/>
+            <wp:effectExtent l="0" t="0" r="2540" b="0"/>
+            <wp:docPr id="1158719940" name="Picture 9"/>
+            <wp:cNvGraphicFramePr>
+              <a:graphicFrameLocks xmlns:a="http://schemas.openxmlformats.org/drawingml/2006/main" noChangeAspect="1"/>
+            </wp:cNvGraphicFramePr>
+            <a:graphic xmlns:a="http://schemas.openxmlformats.org/drawingml/2006/main">
+              <a:graphicData uri="http://schemas.openxmlformats.org/drawingml/2006/picture">
+                <pic:pic xmlns:pic="http://schemas.openxmlformats.org/drawingml/2006/picture">
+                  <pic:nvPicPr>
+                    <pic:cNvPr id="0" name="Picture 9"/>
+                    <pic:cNvPicPr>
+                      <a:picLocks noChangeAspect="1" noChangeArrowheads="1"/>
+                    </pic:cNvPicPr>
+                  </pic:nvPicPr>
+                  <pic:blipFill>
+                    <a:blip r:embed="rId7">
+                      <a:extLst>
+                        <a:ext uri="{28A0092B-C50C-407E-A947-70E740481C1C}">
+                          <a14:useLocalDpi xmlns:a14="http://schemas.microsoft.com/office/drawing/2010/main" val="0"/>
+                        </a:ext>
+                      </a:extLst>
+                    </a:blip>
+                    <a:srcRect/>
+                    <a:stretch>
+                      <a:fillRect/>
+                    </a:stretch>
+                  </pic:blipFill>
+                  <pic:spPr bwMode="auto">
+                    <a:xfrm>
+                      <a:off x="0" y="0"/>
+                      <a:ext cx="5731510" cy="4141470"/>
+                    </a:xfrm>
+                    <a:prstGeom prst="rect">
+                      <a:avLst/>
+                    </a:prstGeom>
+                    <a:noFill/>
+                    <a:ln>
+                      <a:noFill/>
+                    </a:ln>
+                  </pic:spPr>
+                </pic:pic>
+              </a:graphicData>
+            </a:graphic>
+          </wp:inline>
+        </w:drawing>
+      </w:r>
+    </w:p>
+    <w:p>
+      <w:r>
+        <w:rPr>
+          <w:noProof/>
+        </w:rPr>
+        <w:drawing>
+          <wp:inline distT="0" distB="0" distL="0" distR="0" wp14:anchorId="2199C160" wp14:editId="3C5E0AEB">
+            <wp:extent cx="5731510" cy="3456305"/>
+            <wp:effectExtent l="0" t="0" r="2540" b="0"/>
+            <wp:docPr id="82229830" name="Picture 8"/>
+            <wp:cNvGraphicFramePr>
+              <a:graphicFrameLocks xmlns:a="http://schemas.openxmlformats.org/drawingml/2006/main" noChangeAspect="1"/>
+            </wp:cNvGraphicFramePr>
+            <a:graphic xmlns:a="http://schemas.openxmlformats.org/drawingml/2006/main">
+              <a:graphicData uri="http://schemas.openxmlformats.org/drawingml/2006/picture">
+                <pic:pic xmlns:pic="http://schemas.openxmlformats.org/drawingml/2006/picture">
+                  <pic:nvPicPr>
+                    <pic:cNvPr id="0" name="Picture 8"/>
+                    <pic:cNvPicPr>
+                      <a:picLocks noChangeAspect="1" noChangeArrowheads="1"/>
+                    </pic:cNvPicPr>
+                  </pic:nvPicPr>
+                  <pic:blipFill>
+                    <a:blip r:embed="rId8">
+                      <a:extLst>
+                        <a:ext uri="{28A0092B-C50C-407E-A947-70E740481C1C}">
+                          <a14:useLocalDpi xmlns:a14="http://schemas.microsoft.com/office/drawing/2010/main" val="0"/>
+                        </a:ext>
+                      </a:extLst>
+                    </a:blip>
+                    <a:srcRect/>
+                    <a:stretch>
+                      <a:fillRect/>
+                    </a:stretch>
+                  </pic:blipFill>
+                  <pic:spPr bwMode="auto">
+                    <a:xfrm>
+                      <a:off x="0" y="0"/>
+                      <a:ext cx="5731510" cy="3456305"/>
+                    </a:xfrm>
+                    <a:prstGeom prst="rect">
+                      <a:avLst/>
+                    </a:prstGeom>
+                    <a:noFill/>
+                    <a:ln>
+                      <a:noFill/>
+                    </a:ln>
+                  </pic:spPr>
+                </pic:pic>
+              </a:graphicData>
+            </a:graphic>
+          </wp:inline>
+        </w:drawing>
+      </w:r>
+      <w:r>
+        <w:br w:type="page"/>
+      </w:r>
+    </w:p>
+    <w:p>
+      <w:pPr>
+        <w:pStyle w:val="Heading2"/>
+      </w:pPr>
+      <w:r>
+        <w:lastRenderedPageBreak/>
+        <w:t>User Story 2</w:t>
+      </w:r>
+    </w:p>
+    <w:p>
+      <w:r>
+        <w:rPr>
+          <w:i/>
+          <w:iCs/>
+        </w:rPr>
+        <w:t>As a manager, I want to decide which realtors are responsible for each property,  so that I can organise workload</w:t>
+      </w:r>
+    </w:p>
+    <w:p>
+      <w:r>
+        <w:rPr>
+          <w:noProof/>
+        </w:rPr>
+        <w:drawing>
+          <wp:inline distT="0" distB="0" distL="0" distR="0" wp14:anchorId="41387080" wp14:editId="3BACC6D6">
+            <wp:extent cx="5724525" cy="3200400"/>
+            <wp:effectExtent l="0" t="0" r="9525" b="0"/>
+            <wp:docPr id="2126174991" name="Picture 7"/>
+            <wp:cNvGraphicFramePr>
+              <a:graphicFrameLocks xmlns:a="http://schemas.openxmlformats.org/drawingml/2006/main" noChangeAspect="1"/>
+            </wp:cNvGraphicFramePr>
+            <a:graphic xmlns:a="http://schemas.openxmlformats.org/drawingml/2006/main">
+              <a:graphicData uri="http://schemas.openxmlformats.org/drawingml/2006/picture">
+                <pic:pic xmlns:pic="http://schemas.openxmlformats.org/drawingml/2006/picture">
+                  <pic:nvPicPr>
+                    <pic:cNvPr id="0" name="Picture 7"/>
+                    <pic:cNvPicPr>
+                      <a:picLocks noChangeAspect="1" noChangeArrowheads="1"/>
+                    </pic:cNvPicPr>
+                  </pic:nvPicPr>
+                  <pic:blipFill>
+                    <a:blip r:embed="rId9">
+                      <a:extLst>
+                        <a:ext uri="{28A0092B-C50C-407E-A947-70E740481C1C}">
+                          <a14:useLocalDpi xmlns:a14="http://schemas.microsoft.com/office/drawing/2010/main" val="0"/>
+                        </a:ext>
+                      </a:extLst>
+                    </a:blip>
+                    <a:srcRect/>
+                    <a:stretch>
+                      <a:fillRect/>
+                    </a:stretch>
+                  </pic:blipFill>
+                  <pic:spPr bwMode="auto">
+                    <a:xfrm>
+                      <a:off x="0" y="0"/>
+                      <a:ext cx="5724525" cy="3200400"/>
+                    </a:xfrm>
+                    <a:prstGeom prst="rect">
+                      <a:avLst/>
+                    </a:prstGeom>
+                    <a:noFill/>
+                    <a:ln>
+                      <a:noFill/>
+                    </a:ln>
+                  </pic:spPr>
+                </pic:pic>
+              </a:graphicData>
+            </a:graphic>
+          </wp:inline>
+        </w:drawing>
+      </w:r>
+    </w:p>
+    <w:p>
+      <w:r>
+        <w:rPr>
+          <w:noProof/>
+        </w:rPr>
+        <w:drawing>
+          <wp:inline distT="0" distB="0" distL="0" distR="0" wp14:anchorId="02685399" wp14:editId="4AD3CA4A">
+            <wp:extent cx="5724525" cy="4886325"/>
+            <wp:effectExtent l="0" t="0" r="9525" b="9525"/>
+            <wp:docPr id="904338666" name="Picture 6"/>
+            <wp:cNvGraphicFramePr>
+              <a:graphicFrameLocks xmlns:a="http://schemas.openxmlformats.org/drawingml/2006/main" noChangeAspect="1"/>
+            </wp:cNvGraphicFramePr>
+            <a:graphic xmlns:a="http://schemas.openxmlformats.org/drawingml/2006/main">
+              <a:graphicData uri="http://schemas.openxmlformats.org/drawingml/2006/picture">
+                <pic:pic xmlns:pic="http://schemas.openxmlformats.org/drawingml/2006/picture">
+                  <pic:nvPicPr>
+                    <pic:cNvPr id="0" name="Picture 6"/>
+                    <pic:cNvPicPr>
+                      <a:picLocks noChangeAspect="1" noChangeArrowheads="1"/>
+                    </pic:cNvPicPr>
+                  </pic:nvPicPr>
+                  <pic:blipFill>
+                    <a:blip r:embed="rId10">
+                      <a:extLst>
+                        <a:ext uri="{28A0092B-C50C-407E-A947-70E740481C1C}">
+                          <a14:useLocalDpi xmlns:a14="http://schemas.microsoft.com/office/drawing/2010/main" val="0"/>
+                        </a:ext>
+                      </a:extLst>
+                    </a:blip>
+                    <a:srcRect/>
+                    <a:stretch>
+                      <a:fillRect/>
+                    </a:stretch>
+                  </pic:blipFill>
+                  <pic:spPr bwMode="auto">
+                    <a:xfrm>
+                      <a:off x="0" y="0"/>
+                      <a:ext cx="5724525" cy="4886325"/>
+                    </a:xfrm>
+                    <a:prstGeom prst="rect">
+                      <a:avLst/>
+                    </a:prstGeom>
+                    <a:noFill/>
+                    <a:ln>
+                      <a:noFill/>
+                    </a:ln>
+                  </pic:spPr>
+                </pic:pic>
+              </a:graphicData>
+            </a:graphic>
+          </wp:inline>
+        </w:drawing>
+      </w:r>
+    </w:p>
+    <w:p>
+      <w:pPr>
+        <w:pStyle w:val="Heading2"/>
+      </w:pPr>
+      <w:r>
+        <w:br w:type="page"/>
+      </w:r>
+      <w:r>
+        <w:lastRenderedPageBreak/>
+        <w:t>User Story 3</w:t>
+      </w:r>
+    </w:p>
+    <w:p>
+      <w:pPr>
+        <w:rPr>
+          <w:i/>
+          <w:iCs/>
+        </w:rPr>
+      </w:pPr>
+      <w:r>
+        <w:rPr>
+          <w:i/>
+          <w:iCs/>
+        </w:rPr>
+        <w:t>As a realtor, I schedule showings for each property I am responsible for, so that I can solicit potential buyers</w:t>
+      </w:r>
+    </w:p>
+    <w:p>
+      <w:r>
+        <w:rPr>
+          <w:noProof/>
+        </w:rPr>
+        <w:drawing>
+          <wp:inline distT="0" distB="0" distL="0" distR="0" wp14:anchorId="023B69E3" wp14:editId="3149BE8A">
+            <wp:extent cx="5724525" cy="2905125"/>
+            <wp:effectExtent l="0" t="0" r="9525" b="9525"/>
+            <wp:docPr id="829869327" name="Picture 11"/>
+            <wp:cNvGraphicFramePr>
+              <a:graphicFrameLocks xmlns:a="http://schemas.openxmlformats.org/drawingml/2006/main" noChangeAspect="1"/>
+            </wp:cNvGraphicFramePr>
+            <a:graphic xmlns:a="http://schemas.openxmlformats.org/drawingml/2006/main">
+              <a:graphicData uri="http://schemas.openxmlformats.org/drawingml/2006/picture">
+                <pic:pic xmlns:pic="http://schemas.openxmlformats.org/drawingml/2006/picture">
+                  <pic:nvPicPr>
+                    <pic:cNvPr id="0" name="Picture 11"/>
+                    <pic:cNvPicPr>
+                      <a:picLocks noChangeAspect="1" noChangeArrowheads="1"/>
+                    </pic:cNvPicPr>
+                  </pic:nvPicPr>
+                  <pic:blipFill>
+                    <a:blip r:embed="rId11">
+                      <a:extLst>
+                        <a:ext uri="{28A0092B-C50C-407E-A947-70E740481C1C}">
+                          <a14:useLocalDpi xmlns:a14="http://schemas.microsoft.com/office/drawing/2010/main" val="0"/>
+                        </a:ext>
+                      </a:extLst>
+                    </a:blip>
+                    <a:srcRect/>
+                    <a:stretch>
+                      <a:fillRect/>
+                    </a:stretch>
+                  </pic:blipFill>
+                  <pic:spPr bwMode="auto">
+                    <a:xfrm>
+                      <a:off x="0" y="0"/>
+                      <a:ext cx="5724525" cy="2905125"/>
+                    </a:xfrm>
+                    <a:prstGeom prst="rect">
+                      <a:avLst/>
+                    </a:prstGeom>
+                    <a:noFill/>
+                    <a:ln>
+                      <a:noFill/>
+                    </a:ln>
+                  </pic:spPr>
+                </pic:pic>
+              </a:graphicData>
+            </a:graphic>
+          </wp:inline>
+        </w:drawing>
+      </w:r>
+    </w:p>
+    <w:p>
+      <w:r>
+        <w:rPr>
+          <w:noProof/>
+        </w:rPr>
+        <w:drawing>
+          <wp:inline distT="0" distB="0" distL="0" distR="0" wp14:anchorId="44183764" wp14:editId="6B4C7DA1">
+            <wp:extent cx="5731510" cy="3094355"/>
+            <wp:effectExtent l="0" t="0" r="2540" b="0"/>
+            <wp:docPr id="964301460" name="Picture 10"/>
+            <wp:cNvGraphicFramePr>
+              <a:graphicFrameLocks xmlns:a="http://schemas.openxmlformats.org/drawingml/2006/main" noChangeAspect="1"/>
+            </wp:cNvGraphicFramePr>
+            <a:graphic xmlns:a="http://schemas.openxmlformats.org/drawingml/2006/main">
+              <a:graphicData uri="http://schemas.openxmlformats.org/drawingml/2006/picture">
+                <pic:pic xmlns:pic="http://schemas.openxmlformats.org/drawingml/2006/picture">
+                  <pic:nvPicPr>
+                    <pic:cNvPr id="0" name="Picture 10"/>
+                    <pic:cNvPicPr>
+                      <a:picLocks noChangeAspect="1" noChangeArrowheads="1"/>
+                    </pic:cNvPicPr>
+                  </pic:nvPicPr>
+                  <pic:blipFill>
+                    <a:blip r:embed="rId12">
+                      <a:extLst>
+                        <a:ext uri="{28A0092B-C50C-407E-A947-70E740481C1C}">
+                          <a14:useLocalDpi xmlns:a14="http://schemas.microsoft.com/office/drawing/2010/main" val="0"/>
+                        </a:ext>
+                      </a:extLst>
+                    </a:blip>
+                    <a:srcRect/>
+                    <a:stretch>
+                      <a:fillRect/>
+                    </a:stretch>
+                  </pic:blipFill>
+                  <pic:spPr bwMode="auto">
+                    <a:xfrm>
+                      <a:off x="0" y="0"/>
+                      <a:ext cx="5731510" cy="3094355"/>
+                    </a:xfrm>
+                    <a:prstGeom prst="rect">
+                      <a:avLst/>
+                    </a:prstGeom>
+                    <a:noFill/>
+                    <a:ln>
+                      <a:noFill/>
+                    </a:ln>
+                  </pic:spPr>
+                </pic:pic>
+              </a:graphicData>
+            </a:graphic>
+          </wp:inline>
+        </w:drawing>
+      </w:r>
+      <w:r>
+        <w:br w:type="page"/>
+      </w:r>
+    </w:p>
+    <w:p>
+      <w:pPr>
+        <w:pStyle w:val="Heading2"/>
+      </w:pPr>
+      <w:r>
+        <w:lastRenderedPageBreak/>
+        <w:t>User Story 4</w:t>
+      </w:r>
+    </w:p>
+    <w:p>
+      <w:pPr>
+        <w:rPr>
+          <w:i/>
+          <w:iCs/>
+        </w:rPr>
+      </w:pPr>
+      <w:r>
+        <w:rPr>
+          <w:i/>
+          <w:iCs/>
+        </w:rPr>
+        <w:t>As a seller, I want to list my house so that I can sell it</w:t>
+      </w:r>
+    </w:p>
+    <w:p>
+      <w:r>
+        <w:rPr>
+          <w:noProof/>
+        </w:rPr>
+        <w:drawing>
+          <wp:inline distT="0" distB="0" distL="0" distR="0" wp14:anchorId="228D3D10" wp14:editId="49D624E6">
+            <wp:extent cx="5724525" cy="1743075"/>
+            <wp:effectExtent l="0" t="0" r="9525" b="9525"/>
+            <wp:docPr id="1165016995" name="Picture 13"/>
+            <wp:cNvGraphicFramePr>
+              <a:graphicFrameLocks xmlns:a="http://schemas.openxmlformats.org/drawingml/2006/main" noChangeAspect="1"/>
+            </wp:cNvGraphicFramePr>
+            <a:graphic xmlns:a="http://schemas.openxmlformats.org/drawingml/2006/main">
+              <a:graphicData uri="http://schemas.openxmlformats.org/drawingml/2006/picture">
+                <pic:pic xmlns:pic="http://schemas.openxmlformats.org/drawingml/2006/picture">
+                  <pic:nvPicPr>
+                    <pic:cNvPr id="0" name="Picture 13"/>
+                    <pic:cNvPicPr>
+                      <a:picLocks noChangeAspect="1" noChangeArrowheads="1"/>
+                    </pic:cNvPicPr>
+                  </pic:nvPicPr>
+                  <pic:blipFill>
+                    <a:blip r:embed="rId13">
+                      <a:extLst>
+                        <a:ext uri="{28A0092B-C50C-407E-A947-70E740481C1C}">
+                          <a14:useLocalDpi xmlns:a14="http://schemas.microsoft.com/office/drawing/2010/main" val="0"/>
+                        </a:ext>
+                      </a:extLst>
+                    </a:blip>
+                    <a:srcRect/>
+                    <a:stretch>
+                      <a:fillRect/>
+                    </a:stretch>
+                  </pic:blipFill>
+                  <pic:spPr bwMode="auto">
+                    <a:xfrm>
+                      <a:off x="0" y="0"/>
+                      <a:ext cx="5724525" cy="1743075"/>
+                    </a:xfrm>
+                    <a:prstGeom prst="rect">
+                      <a:avLst/>
+                    </a:prstGeom>
+                    <a:noFill/>
+                    <a:ln>
+                      <a:noFill/>
+                    </a:ln>
+                  </pic:spPr>
+                </pic:pic>
+              </a:graphicData>
+            </a:graphic>
+          </wp:inline>
+        </w:drawing>
+      </w:r>
+    </w:p>
+    <w:p>
+      <w:r>
+        <w:rPr>
+          <w:noProof/>
+        </w:rPr>
+        <w:drawing>
+          <wp:inline distT="0" distB="0" distL="0" distR="0" wp14:anchorId="1DED458D" wp14:editId="1C046C07">
+            <wp:extent cx="5731510" cy="3798570"/>
+            <wp:effectExtent l="0" t="0" r="2540" b="0"/>
+            <wp:docPr id="1636329913" name="Picture 12"/>
+            <wp:cNvGraphicFramePr>
+              <a:graphicFrameLocks xmlns:a="http://schemas.openxmlformats.org/drawingml/2006/main" noChangeAspect="1"/>
+            </wp:cNvGraphicFramePr>
+            <a:graphic xmlns:a="http://schemas.openxmlformats.org/drawingml/2006/main">
+              <a:graphicData uri="http://schemas.openxmlformats.org/drawingml/2006/picture">
+                <pic:pic xmlns:pic="http://schemas.openxmlformats.org/drawingml/2006/picture">
+                  <pic:nvPicPr>
+                    <pic:cNvPr id="0" name="Picture 12"/>
+                    <pic:cNvPicPr>
+                      <a:picLocks noChangeAspect="1" noChangeArrowheads="1"/>
+                    </pic:cNvPicPr>
+                  </pic:nvPicPr>
+                  <pic:blipFill>
+                    <a:blip r:embed="rId14">
+                      <a:extLst>
+                        <a:ext uri="{28A0092B-C50C-407E-A947-70E740481C1C}">
+                          <a14:useLocalDpi xmlns:a14="http://schemas.microsoft.com/office/drawing/2010/main" val="0"/>
+                        </a:ext>
+                      </a:extLst>
+                    </a:blip>
+                    <a:srcRect/>
+                    <a:stretch>
+                      <a:fillRect/>
+                    </a:stretch>
+                  </pic:blipFill>
+                  <pic:spPr bwMode="auto">
+                    <a:xfrm>
+                      <a:off x="0" y="0"/>
+                      <a:ext cx="5731510" cy="3798570"/>
+                    </a:xfrm>
+                    <a:prstGeom prst="rect">
+                      <a:avLst/>
+                    </a:prstGeom>
+                    <a:noFill/>
+                    <a:ln>
+                      <a:noFill/>
+                    </a:ln>
+                  </pic:spPr>
+                </pic:pic>
+              </a:graphicData>
+            </a:graphic>
+          </wp:inline>
+        </w:drawing>
+      </w:r>
+      <w:r>
+        <w:br w:type="page"/>
+      </w:r>
+    </w:p>
+    <w:p>
+      <w:pPr>
+        <w:pStyle w:val="Heading2"/>
+      </w:pPr>
+      <w:r>
+        <w:lastRenderedPageBreak/>
+        <w:t>User Story 5</w:t>
+      </w:r>
+    </w:p>
+    <w:p>
+      <w:r>
+        <w:rPr>
+          <w:i/>
+          <w:iCs/>
+        </w:rPr>
+        <w:t>As a buyer, I want to see local houses for sale so that I can buy it</w:t>
+      </w:r>
+    </w:p>
+    <w:p>
+      <w:r>
+        <w:rPr>
+          <w:noProof/>
+        </w:rPr>
+        <w:drawing>
+          <wp:inline distT="0" distB="0" distL="0" distR="0" wp14:anchorId="62710A2C" wp14:editId="450DB157">
+            <wp:extent cx="5731510" cy="3494405"/>
+            <wp:effectExtent l="0" t="0" r="2540" b="0"/>
+            <wp:docPr id="1756711100" name="Picture 4"/>
+            <wp:cNvGraphicFramePr>
+              <a:graphicFrameLocks xmlns:a="http://schemas.openxmlformats.org/drawingml/2006/main" noChangeAspect="1"/>
+            </wp:cNvGraphicFramePr>
+            <a:graphic xmlns:a="http://schemas.openxmlformats.org/drawingml/2006/main">
+              <a:graphicData uri="http://schemas.openxmlformats.org/drawingml/2006/picture">
+                <pic:pic xmlns:pic="http://schemas.openxmlformats.org/drawingml/2006/picture">
+                  <pic:nvPicPr>
+                    <pic:cNvPr id="0" name="Picture 4"/>
+                    <pic:cNvPicPr>
+                      <a:picLocks noChangeAspect="1" noChangeArrowheads="1"/>
+                    </pic:cNvPicPr>
+                  </pic:nvPicPr>
+                  <pic:blipFill>
+                    <a:blip r:embed="rId15">
+                      <a:extLst>
+                        <a:ext uri="{28A0092B-C50C-407E-A947-70E740481C1C}">
+                          <a14:useLocalDpi xmlns:a14="http://schemas.microsoft.com/office/drawing/2010/main" val="0"/>
+                        </a:ext>
+                      </a:extLst>
+                    </a:blip>
+                    <a:srcRect/>
+                    <a:stretch>
+                      <a:fillRect/>
+                    </a:stretch>
+                  </pic:blipFill>
+                  <pic:spPr bwMode="auto">
+                    <a:xfrm>
+                      <a:off x="0" y="0"/>
+                      <a:ext cx="5731510" cy="3494405"/>
+                    </a:xfrm>
+                    <a:prstGeom prst="rect">
+                      <a:avLst/>
+                    </a:prstGeom>
+                    <a:noFill/>
+                    <a:ln>
+                      <a:noFill/>
+                    </a:ln>
+                  </pic:spPr>
+                </pic:pic>
+              </a:graphicData>
+            </a:graphic>
+          </wp:inline>
+        </w:drawing>
+      </w:r>
+    </w:p>
+    <w:p>
+      <w:r>
+        <w:rPr>
+          <w:noProof/>
+        </w:rPr>
+        <w:drawing>
+          <wp:inline distT="0" distB="0" distL="0" distR="0" wp14:anchorId="3302B41C" wp14:editId="0BAC10EB">
+            <wp:extent cx="5724525" cy="4448175"/>
+            <wp:effectExtent l="0" t="0" r="9525" b="9525"/>
+            <wp:docPr id="261118708" name="Picture 5"/>
+            <wp:cNvGraphicFramePr>
+              <a:graphicFrameLocks xmlns:a="http://schemas.openxmlformats.org/drawingml/2006/main" noChangeAspect="1"/>
+            </wp:cNvGraphicFramePr>
+            <a:graphic xmlns:a="http://schemas.openxmlformats.org/drawingml/2006/main">
+              <a:graphicData uri="http://schemas.openxmlformats.org/drawingml/2006/picture">
+                <pic:pic xmlns:pic="http://schemas.openxmlformats.org/drawingml/2006/picture">
+                  <pic:nvPicPr>
+                    <pic:cNvPr id="0" name="Picture 5"/>
+                    <pic:cNvPicPr>
+                      <a:picLocks noChangeAspect="1" noChangeArrowheads="1"/>
+                    </pic:cNvPicPr>
+                  </pic:nvPicPr>
+                  <pic:blipFill>
+                    <a:blip r:embed="rId16">
+                      <a:extLst>
+                        <a:ext uri="{28A0092B-C50C-407E-A947-70E740481C1C}">
+                          <a14:useLocalDpi xmlns:a14="http://schemas.microsoft.com/office/drawing/2010/main" val="0"/>
+                        </a:ext>
+                      </a:extLst>
+                    </a:blip>
+                    <a:srcRect/>
+                    <a:stretch>
+                      <a:fillRect/>
+                    </a:stretch>
+                  </pic:blipFill>
+                  <pic:spPr bwMode="auto">
+                    <a:xfrm>
+                      <a:off x="0" y="0"/>
+                      <a:ext cx="5724525" cy="4448175"/>
+                    </a:xfrm>
+                    <a:prstGeom prst="rect">
+                      <a:avLst/>
+                    </a:prstGeom>
+                    <a:noFill/>
+                    <a:ln>
+                      <a:noFill/>
+                    </a:ln>
+                  </pic:spPr>
+                </pic:pic>
+              </a:graphicData>
+            </a:graphic>
+          </wp:inline>
+        </w:drawing>
       </w:r>
     </w:p>
     <w:p/>
     <w:sectPr>
       <w:pgSz w:w="11906" w:h="16838"/>
-      <w:pgMar w:top="1440" w:right="1440" w:bottom="1440" w:left="1440" w:header="708" w:footer="708" w:gutter="0"/>
+      <w:pgMar w:top="993" w:right="1440" w:bottom="1440" w:left="1440" w:header="708" w:footer="708" w:gutter="0"/>
       <w:cols w:space="708"/>
       <w:docGrid w:linePitch="360"/>
     </w:sectPr>
@@ -327,6 +1222,345 @@
     </w:lvl>
   </w:abstractNum>
   <w:abstractNum w:abstractNumId="1" w15:restartNumberingAfterBreak="0">
+    <w:nsid w:val="5C3E11F1"/>
+    <w:multiLevelType w:val="hybridMultilevel"/>
+    <w:tmpl w:val="7CF2AEC4"/>
+    <w:lvl w:ilvl="0" w:tplc="FFFFFFFF">
+      <w:start w:val="1"/>
+      <w:numFmt w:val="decimal"/>
+      <w:lvlText w:val="%1."/>
+      <w:lvlJc w:val="left"/>
+      <w:pPr>
+        <w:ind w:left="720" w:hanging="360"/>
+      </w:pPr>
+      <w:rPr>
+        <w:rFonts w:hint="default"/>
+      </w:rPr>
+    </w:lvl>
+    <w:lvl w:ilvl="1" w:tplc="FFFFFFFF" w:tentative="1">
+      <w:start w:val="1"/>
+      <w:numFmt w:val="bullet"/>
+      <w:lvlText w:val="o"/>
+      <w:lvlJc w:val="left"/>
+      <w:pPr>
+        <w:ind w:left="1440" w:hanging="360"/>
+      </w:pPr>
+      <w:rPr>
+        <w:rFonts w:ascii="Courier New" w:hAnsi="Courier New" w:cs="Courier New" w:hint="default"/>
+      </w:rPr>
+    </w:lvl>
+    <w:lvl w:ilvl="2" w:tplc="FFFFFFFF" w:tentative="1">
+      <w:start w:val="1"/>
+      <w:numFmt w:val="bullet"/>
+      <w:lvlText w:val=""/>
+      <w:lvlJc w:val="left"/>
+      <w:pPr>
+        <w:ind w:left="2160" w:hanging="360"/>
+      </w:pPr>
+      <w:rPr>
+        <w:rFonts w:ascii="Wingdings" w:hAnsi="Wingdings" w:hint="default"/>
+      </w:rPr>
+    </w:lvl>
+    <w:lvl w:ilvl="3" w:tplc="FFFFFFFF" w:tentative="1">
+      <w:start w:val="1"/>
+      <w:numFmt w:val="bullet"/>
+      <w:lvlText w:val=""/>
+      <w:lvlJc w:val="left"/>
+      <w:pPr>
+        <w:ind w:left="2880" w:hanging="360"/>
+      </w:pPr>
+      <w:rPr>
+        <w:rFonts w:ascii="Symbol" w:hAnsi="Symbol" w:hint="default"/>
+      </w:rPr>
+    </w:lvl>
+    <w:lvl w:ilvl="4" w:tplc="FFFFFFFF" w:tentative="1">
+      <w:start w:val="1"/>
+      <w:numFmt w:val="bullet"/>
+      <w:lvlText w:val="o"/>
+      <w:lvlJc w:val="left"/>
+      <w:pPr>
+        <w:ind w:left="3600" w:hanging="360"/>
+      </w:pPr>
+      <w:rPr>
+        <w:rFonts w:ascii="Courier New" w:hAnsi="Courier New" w:cs="Courier New" w:hint="default"/>
+      </w:rPr>
+    </w:lvl>
+    <w:lvl w:ilvl="5" w:tplc="FFFFFFFF" w:tentative="1">
+      <w:start w:val="1"/>
+      <w:numFmt w:val="bullet"/>
+      <w:lvlText w:val=""/>
+      <w:lvlJc w:val="left"/>
+      <w:pPr>
+        <w:ind w:left="4320" w:hanging="360"/>
+      </w:pPr>
+      <w:rPr>
+        <w:rFonts w:ascii="Wingdings" w:hAnsi="Wingdings" w:hint="default"/>
+      </w:rPr>
+    </w:lvl>
+    <w:lvl w:ilvl="6" w:tplc="FFFFFFFF" w:tentative="1">
+      <w:start w:val="1"/>
+      <w:numFmt w:val="bullet"/>
+      <w:lvlText w:val=""/>
+      <w:lvlJc w:val="left"/>
+      <w:pPr>
+        <w:ind w:left="5040" w:hanging="360"/>
+      </w:pPr>
+      <w:rPr>
+        <w:rFonts w:ascii="Symbol" w:hAnsi="Symbol" w:hint="default"/>
+      </w:rPr>
+    </w:lvl>
+    <w:lvl w:ilvl="7" w:tplc="FFFFFFFF" w:tentative="1">
+      <w:start w:val="1"/>
+      <w:numFmt w:val="bullet"/>
+      <w:lvlText w:val="o"/>
+      <w:lvlJc w:val="left"/>
+      <w:pPr>
+        <w:ind w:left="5760" w:hanging="360"/>
+      </w:pPr>
+      <w:rPr>
+        <w:rFonts w:ascii="Courier New" w:hAnsi="Courier New" w:cs="Courier New" w:hint="default"/>
+      </w:rPr>
+    </w:lvl>
+    <w:lvl w:ilvl="8" w:tplc="FFFFFFFF" w:tentative="1">
+      <w:start w:val="1"/>
+      <w:numFmt w:val="bullet"/>
+      <w:lvlText w:val=""/>
+      <w:lvlJc w:val="left"/>
+      <w:pPr>
+        <w:ind w:left="6480" w:hanging="360"/>
+      </w:pPr>
+      <w:rPr>
+        <w:rFonts w:ascii="Wingdings" w:hAnsi="Wingdings" w:hint="default"/>
+      </w:rPr>
+    </w:lvl>
+  </w:abstractNum>
+  <w:abstractNum w:abstractNumId="2" w15:restartNumberingAfterBreak="0">
+    <w:nsid w:val="609E553B"/>
+    <w:multiLevelType w:val="hybridMultilevel"/>
+    <w:tmpl w:val="7CF2AEC4"/>
+    <w:lvl w:ilvl="0" w:tplc="FFFFFFFF">
+      <w:start w:val="1"/>
+      <w:numFmt w:val="decimal"/>
+      <w:lvlText w:val="%1."/>
+      <w:lvlJc w:val="left"/>
+      <w:pPr>
+        <w:ind w:left="720" w:hanging="360"/>
+      </w:pPr>
+      <w:rPr>
+        <w:rFonts w:hint="default"/>
+      </w:rPr>
+    </w:lvl>
+    <w:lvl w:ilvl="1" w:tplc="FFFFFFFF" w:tentative="1">
+      <w:start w:val="1"/>
+      <w:numFmt w:val="bullet"/>
+      <w:lvlText w:val="o"/>
+      <w:lvlJc w:val="left"/>
+      <w:pPr>
+        <w:ind w:left="1440" w:hanging="360"/>
+      </w:pPr>
+      <w:rPr>
+        <w:rFonts w:ascii="Courier New" w:hAnsi="Courier New" w:cs="Courier New" w:hint="default"/>
+      </w:rPr>
+    </w:lvl>
+    <w:lvl w:ilvl="2" w:tplc="FFFFFFFF" w:tentative="1">
+      <w:start w:val="1"/>
+      <w:numFmt w:val="bullet"/>
+      <w:lvlText w:val=""/>
+      <w:lvlJc w:val="left"/>
+      <w:pPr>
+        <w:ind w:left="2160" w:hanging="360"/>
+      </w:pPr>
+      <w:rPr>
+        <w:rFonts w:ascii="Wingdings" w:hAnsi="Wingdings" w:hint="default"/>
+      </w:rPr>
+    </w:lvl>
+    <w:lvl w:ilvl="3" w:tplc="FFFFFFFF" w:tentative="1">
+      <w:start w:val="1"/>
+      <w:numFmt w:val="bullet"/>
+      <w:lvlText w:val=""/>
+      <w:lvlJc w:val="left"/>
+      <w:pPr>
+        <w:ind w:left="2880" w:hanging="360"/>
+      </w:pPr>
+      <w:rPr>
+        <w:rFonts w:ascii="Symbol" w:hAnsi="Symbol" w:hint="default"/>
+      </w:rPr>
+    </w:lvl>
+    <w:lvl w:ilvl="4" w:tplc="FFFFFFFF" w:tentative="1">
+      <w:start w:val="1"/>
+      <w:numFmt w:val="bullet"/>
+      <w:lvlText w:val="o"/>
+      <w:lvlJc w:val="left"/>
+      <w:pPr>
+        <w:ind w:left="3600" w:hanging="360"/>
+      </w:pPr>
+      <w:rPr>
+        <w:rFonts w:ascii="Courier New" w:hAnsi="Courier New" w:cs="Courier New" w:hint="default"/>
+      </w:rPr>
+    </w:lvl>
+    <w:lvl w:ilvl="5" w:tplc="FFFFFFFF" w:tentative="1">
+      <w:start w:val="1"/>
+      <w:numFmt w:val="bullet"/>
+      <w:lvlText w:val=""/>
+      <w:lvlJc w:val="left"/>
+      <w:pPr>
+        <w:ind w:left="4320" w:hanging="360"/>
+      </w:pPr>
+      <w:rPr>
+        <w:rFonts w:ascii="Wingdings" w:hAnsi="Wingdings" w:hint="default"/>
+      </w:rPr>
+    </w:lvl>
+    <w:lvl w:ilvl="6" w:tplc="FFFFFFFF" w:tentative="1">
+      <w:start w:val="1"/>
+      <w:numFmt w:val="bullet"/>
+      <w:lvlText w:val=""/>
+      <w:lvlJc w:val="left"/>
+      <w:pPr>
+        <w:ind w:left="5040" w:hanging="360"/>
+      </w:pPr>
+      <w:rPr>
+        <w:rFonts w:ascii="Symbol" w:hAnsi="Symbol" w:hint="default"/>
+      </w:rPr>
+    </w:lvl>
+    <w:lvl w:ilvl="7" w:tplc="FFFFFFFF" w:tentative="1">
+      <w:start w:val="1"/>
+      <w:numFmt w:val="bullet"/>
+      <w:lvlText w:val="o"/>
+      <w:lvlJc w:val="left"/>
+      <w:pPr>
+        <w:ind w:left="5760" w:hanging="360"/>
+      </w:pPr>
+      <w:rPr>
+        <w:rFonts w:ascii="Courier New" w:hAnsi="Courier New" w:cs="Courier New" w:hint="default"/>
+      </w:rPr>
+    </w:lvl>
+    <w:lvl w:ilvl="8" w:tplc="FFFFFFFF" w:tentative="1">
+      <w:start w:val="1"/>
+      <w:numFmt w:val="bullet"/>
+      <w:lvlText w:val=""/>
+      <w:lvlJc w:val="left"/>
+      <w:pPr>
+        <w:ind w:left="6480" w:hanging="360"/>
+      </w:pPr>
+      <w:rPr>
+        <w:rFonts w:ascii="Wingdings" w:hAnsi="Wingdings" w:hint="default"/>
+      </w:rPr>
+    </w:lvl>
+  </w:abstractNum>
+  <w:abstractNum w:abstractNumId="3" w15:restartNumberingAfterBreak="0">
+    <w:nsid w:val="6CFE14DE"/>
+    <w:multiLevelType w:val="hybridMultilevel"/>
+    <w:tmpl w:val="7CF2AEC4"/>
+    <w:lvl w:ilvl="0" w:tplc="FFFFFFFF">
+      <w:start w:val="1"/>
+      <w:numFmt w:val="decimal"/>
+      <w:lvlText w:val="%1."/>
+      <w:lvlJc w:val="left"/>
+      <w:pPr>
+        <w:ind w:left="720" w:hanging="360"/>
+      </w:pPr>
+      <w:rPr>
+        <w:rFonts w:hint="default"/>
+      </w:rPr>
+    </w:lvl>
+    <w:lvl w:ilvl="1" w:tplc="FFFFFFFF" w:tentative="1">
+      <w:start w:val="1"/>
+      <w:numFmt w:val="bullet"/>
+      <w:lvlText w:val="o"/>
+      <w:lvlJc w:val="left"/>
+      <w:pPr>
+        <w:ind w:left="1440" w:hanging="360"/>
+      </w:pPr>
+      <w:rPr>
+        <w:rFonts w:ascii="Courier New" w:hAnsi="Courier New" w:cs="Courier New" w:hint="default"/>
+      </w:rPr>
+    </w:lvl>
+    <w:lvl w:ilvl="2" w:tplc="FFFFFFFF" w:tentative="1">
+      <w:start w:val="1"/>
+      <w:numFmt w:val="bullet"/>
+      <w:lvlText w:val=""/>
+      <w:lvlJc w:val="left"/>
+      <w:pPr>
+        <w:ind w:left="2160" w:hanging="360"/>
+      </w:pPr>
+      <w:rPr>
+        <w:rFonts w:ascii="Wingdings" w:hAnsi="Wingdings" w:hint="default"/>
+      </w:rPr>
+    </w:lvl>
+    <w:lvl w:ilvl="3" w:tplc="FFFFFFFF" w:tentative="1">
+      <w:start w:val="1"/>
+      <w:numFmt w:val="bullet"/>
+      <w:lvlText w:val=""/>
+      <w:lvlJc w:val="left"/>
+      <w:pPr>
+        <w:ind w:left="2880" w:hanging="360"/>
+      </w:pPr>
+      <w:rPr>
+        <w:rFonts w:ascii="Symbol" w:hAnsi="Symbol" w:hint="default"/>
+      </w:rPr>
+    </w:lvl>
+    <w:lvl w:ilvl="4" w:tplc="FFFFFFFF" w:tentative="1">
+      <w:start w:val="1"/>
+      <w:numFmt w:val="bullet"/>
+      <w:lvlText w:val="o"/>
+      <w:lvlJc w:val="left"/>
+      <w:pPr>
+        <w:ind w:left="3600" w:hanging="360"/>
+      </w:pPr>
+      <w:rPr>
+        <w:rFonts w:ascii="Courier New" w:hAnsi="Courier New" w:cs="Courier New" w:hint="default"/>
+      </w:rPr>
+    </w:lvl>
+    <w:lvl w:ilvl="5" w:tplc="FFFFFFFF" w:tentative="1">
+      <w:start w:val="1"/>
+      <w:numFmt w:val="bullet"/>
+      <w:lvlText w:val=""/>
+      <w:lvlJc w:val="left"/>
+      <w:pPr>
+        <w:ind w:left="4320" w:hanging="360"/>
+      </w:pPr>
+      <w:rPr>
+        <w:rFonts w:ascii="Wingdings" w:hAnsi="Wingdings" w:hint="default"/>
+      </w:rPr>
+    </w:lvl>
+    <w:lvl w:ilvl="6" w:tplc="FFFFFFFF" w:tentative="1">
+      <w:start w:val="1"/>
+      <w:numFmt w:val="bullet"/>
+      <w:lvlText w:val=""/>
+      <w:lvlJc w:val="left"/>
+      <w:pPr>
+        <w:ind w:left="5040" w:hanging="360"/>
+      </w:pPr>
+      <w:rPr>
+        <w:rFonts w:ascii="Symbol" w:hAnsi="Symbol" w:hint="default"/>
+      </w:rPr>
+    </w:lvl>
+    <w:lvl w:ilvl="7" w:tplc="FFFFFFFF" w:tentative="1">
+      <w:start w:val="1"/>
+      <w:numFmt w:val="bullet"/>
+      <w:lvlText w:val="o"/>
+      <w:lvlJc w:val="left"/>
+      <w:pPr>
+        <w:ind w:left="5760" w:hanging="360"/>
+      </w:pPr>
+      <w:rPr>
+        <w:rFonts w:ascii="Courier New" w:hAnsi="Courier New" w:cs="Courier New" w:hint="default"/>
+      </w:rPr>
+    </w:lvl>
+    <w:lvl w:ilvl="8" w:tplc="FFFFFFFF" w:tentative="1">
+      <w:start w:val="1"/>
+      <w:numFmt w:val="bullet"/>
+      <w:lvlText w:val=""/>
+      <w:lvlJc w:val="left"/>
+      <w:pPr>
+        <w:ind w:left="6480" w:hanging="360"/>
+      </w:pPr>
+      <w:rPr>
+        <w:rFonts w:ascii="Wingdings" w:hAnsi="Wingdings" w:hint="default"/>
+      </w:rPr>
+    </w:lvl>
+  </w:abstractNum>
+  <w:abstractNum w:abstractNumId="4" w15:restartNumberingAfterBreak="0">
     <w:nsid w:val="6F12604A"/>
     <w:multiLevelType w:val="hybridMultilevel"/>
     <w:tmpl w:val="86BC5056"/>
@@ -440,10 +1674,19 @@
     </w:lvl>
   </w:abstractNum>
   <w:num w:numId="1" w16cid:durableId="674962286">
-    <w:abstractNumId w:val="1"/>
+    <w:abstractNumId w:val="4"/>
   </w:num>
   <w:num w:numId="2" w16cid:durableId="469515205">
     <w:abstractNumId w:val="0"/>
+  </w:num>
+  <w:num w:numId="3" w16cid:durableId="1133399744">
+    <w:abstractNumId w:val="3"/>
+  </w:num>
+  <w:num w:numId="4" w16cid:durableId="2057120369">
+    <w:abstractNumId w:val="2"/>
+  </w:num>
+  <w:num w:numId="5" w16cid:durableId="2066954496">
+    <w:abstractNumId w:val="1"/>
   </w:num>
 </w:numbering>
 </file>
@@ -876,7 +2119,6 @@
     <w:next w:val="Normal"/>
     <w:link w:val="Heading2Char"/>
     <w:uiPriority w:val="9"/>
-    <w:semiHidden/>
     <w:unhideWhenUsed/>
     <w:qFormat/>
     <w:rsid w:val="00BC591D"/>
@@ -1093,7 +2335,6 @@
     <w:basedOn w:val="DefaultParagraphFont"/>
     <w:link w:val="Heading2"/>
     <w:uiPriority w:val="9"/>
-    <w:semiHidden/>
     <w:rsid w:val="00BC591D"/>
     <w:rPr>
       <w:rFonts w:asciiTheme="majorHAnsi" w:eastAsiaTheme="majorEastAsia" w:hAnsiTheme="majorHAnsi" w:cstheme="majorBidi"/>

</xml_diff>

<commit_message>
Added wireframes to document
</commit_message>
<xml_diff>
--- a/Report.docx
+++ b/Report.docx
@@ -1118,6 +1118,17 @@
     <w:p>
       <w:pPr>
         <w:pStyle w:val="Heading1"/>
+        <w:sectPr>
+          <w:pgSz w:w="11906" w:h="16838"/>
+          <w:pgMar w:top="993" w:right="1440" w:bottom="1440" w:left="1440" w:header="708" w:footer="708" w:gutter="0"/>
+          <w:cols w:space="708"/>
+          <w:docGrid w:linePitch="360"/>
+        </w:sectPr>
+      </w:pPr>
+    </w:p>
+    <w:p>
+      <w:pPr>
+        <w:pStyle w:val="Heading1"/>
       </w:pPr>
       <w:r>
         <w:lastRenderedPageBreak/>
@@ -1139,16 +1150,16 @@
         <w:tblLook w:val="04A0" w:firstRow="1" w:lastRow="0" w:firstColumn="1" w:lastColumn="0" w:noHBand="0" w:noVBand="1"/>
       </w:tblPr>
       <w:tblGrid>
-        <w:gridCol w:w="1345"/>
-        <w:gridCol w:w="1627"/>
-        <w:gridCol w:w="2443"/>
-        <w:gridCol w:w="1799"/>
-        <w:gridCol w:w="1802"/>
+        <w:gridCol w:w="2879"/>
+        <w:gridCol w:w="2879"/>
+        <w:gridCol w:w="2879"/>
+        <w:gridCol w:w="2879"/>
+        <w:gridCol w:w="2880"/>
       </w:tblGrid>
       <w:tr>
         <w:tc>
           <w:tcPr>
-            <w:tcW w:w="2972" w:type="dxa"/>
+            <w:tcW w:w="5758" w:type="dxa"/>
             <w:gridSpan w:val="2"/>
           </w:tcPr>
           <w:p>
@@ -1169,7 +1180,7 @@
         </w:tc>
         <w:tc>
           <w:tcPr>
-            <w:tcW w:w="4242" w:type="dxa"/>
+            <w:tcW w:w="5758" w:type="dxa"/>
             <w:gridSpan w:val="2"/>
           </w:tcPr>
           <w:p>
@@ -1190,7 +1201,7 @@
         </w:tc>
         <w:tc>
           <w:tcPr>
-            <w:tcW w:w="1802" w:type="dxa"/>
+            <w:tcW w:w="2880" w:type="dxa"/>
           </w:tcPr>
           <w:p>
             <w:pPr>
@@ -1205,7 +1216,7 @@
       <w:tr>
         <w:tc>
           <w:tcPr>
-            <w:tcW w:w="1345" w:type="dxa"/>
+            <w:tcW w:w="2879" w:type="dxa"/>
           </w:tcPr>
           <w:p>
             <w:pPr>
@@ -1225,7 +1236,7 @@
         </w:tc>
         <w:tc>
           <w:tcPr>
-            <w:tcW w:w="1627" w:type="dxa"/>
+            <w:tcW w:w="2879" w:type="dxa"/>
           </w:tcPr>
           <w:p>
             <w:pPr>
@@ -1245,7 +1256,7 @@
         </w:tc>
         <w:tc>
           <w:tcPr>
-            <w:tcW w:w="2443" w:type="dxa"/>
+            <w:tcW w:w="2879" w:type="dxa"/>
           </w:tcPr>
           <w:p>
             <w:pPr>
@@ -1259,13 +1270,13 @@
                 <w:b/>
                 <w:bCs/>
               </w:rPr>
-              <w:t>Expected Result</w:t>
-            </w:r>
-          </w:p>
-        </w:tc>
-        <w:tc>
-          <w:tcPr>
-            <w:tcW w:w="1799" w:type="dxa"/>
+              <w:t>Expected</w:t>
+            </w:r>
+          </w:p>
+        </w:tc>
+        <w:tc>
+          <w:tcPr>
+            <w:tcW w:w="2879" w:type="dxa"/>
           </w:tcPr>
           <w:p>
             <w:pPr>
@@ -1279,13 +1290,13 @@
                 <w:b/>
                 <w:bCs/>
               </w:rPr>
-              <w:t>Actual Result</w:t>
-            </w:r>
-          </w:p>
-        </w:tc>
-        <w:tc>
-          <w:tcPr>
-            <w:tcW w:w="1802" w:type="dxa"/>
+              <w:t>Actual</w:t>
+            </w:r>
+          </w:p>
+        </w:tc>
+        <w:tc>
+          <w:tcPr>
+            <w:tcW w:w="2880" w:type="dxa"/>
           </w:tcPr>
           <w:p>
             <w:pPr>
@@ -1307,7 +1318,7 @@
       <w:tr>
         <w:tc>
           <w:tcPr>
-            <w:tcW w:w="1345" w:type="dxa"/>
+            <w:tcW w:w="2879" w:type="dxa"/>
           </w:tcPr>
           <w:p>
             <w:r>
@@ -1317,7 +1328,7 @@
         </w:tc>
         <w:tc>
           <w:tcPr>
-            <w:tcW w:w="1627" w:type="dxa"/>
+            <w:tcW w:w="2879" w:type="dxa"/>
           </w:tcPr>
           <w:p>
             <w:r>
@@ -1327,7 +1338,7 @@
         </w:tc>
         <w:tc>
           <w:tcPr>
-            <w:tcW w:w="2443" w:type="dxa"/>
+            <w:tcW w:w="2879" w:type="dxa"/>
           </w:tcPr>
           <w:p>
             <w:r>
@@ -1337,13 +1348,13 @@
         </w:tc>
         <w:tc>
           <w:tcPr>
-            <w:tcW w:w="1799" w:type="dxa"/>
+            <w:tcW w:w="2879" w:type="dxa"/>
           </w:tcPr>
           <w:p/>
         </w:tc>
         <w:tc>
           <w:tcPr>
-            <w:tcW w:w="1802" w:type="dxa"/>
+            <w:tcW w:w="2880" w:type="dxa"/>
           </w:tcPr>
           <w:p/>
         </w:tc>
@@ -1351,7 +1362,7 @@
       <w:tr>
         <w:tc>
           <w:tcPr>
-            <w:tcW w:w="1345" w:type="dxa"/>
+            <w:tcW w:w="2879" w:type="dxa"/>
           </w:tcPr>
           <w:p>
             <w:r>
@@ -1361,7 +1372,7 @@
         </w:tc>
         <w:tc>
           <w:tcPr>
-            <w:tcW w:w="1627" w:type="dxa"/>
+            <w:tcW w:w="2879" w:type="dxa"/>
           </w:tcPr>
           <w:p>
             <w:r>
@@ -1371,7 +1382,7 @@
         </w:tc>
         <w:tc>
           <w:tcPr>
-            <w:tcW w:w="2443" w:type="dxa"/>
+            <w:tcW w:w="2879" w:type="dxa"/>
           </w:tcPr>
           <w:p>
             <w:r>
@@ -1381,13 +1392,13 @@
         </w:tc>
         <w:tc>
           <w:tcPr>
-            <w:tcW w:w="1799" w:type="dxa"/>
+            <w:tcW w:w="2879" w:type="dxa"/>
           </w:tcPr>
           <w:p/>
         </w:tc>
         <w:tc>
           <w:tcPr>
-            <w:tcW w:w="1802" w:type="dxa"/>
+            <w:tcW w:w="2880" w:type="dxa"/>
           </w:tcPr>
           <w:p/>
         </w:tc>
@@ -1395,7 +1406,7 @@
       <w:tr>
         <w:tc>
           <w:tcPr>
-            <w:tcW w:w="1345" w:type="dxa"/>
+            <w:tcW w:w="2879" w:type="dxa"/>
           </w:tcPr>
           <w:p>
             <w:r>
@@ -1405,7 +1416,7 @@
         </w:tc>
         <w:tc>
           <w:tcPr>
-            <w:tcW w:w="1627" w:type="dxa"/>
+            <w:tcW w:w="2879" w:type="dxa"/>
           </w:tcPr>
           <w:p>
             <w:r>
@@ -1415,7 +1426,7 @@
         </w:tc>
         <w:tc>
           <w:tcPr>
-            <w:tcW w:w="2443" w:type="dxa"/>
+            <w:tcW w:w="2879" w:type="dxa"/>
           </w:tcPr>
           <w:p>
             <w:r>
@@ -1425,13 +1436,13 @@
         </w:tc>
         <w:tc>
           <w:tcPr>
-            <w:tcW w:w="1799" w:type="dxa"/>
+            <w:tcW w:w="2879" w:type="dxa"/>
           </w:tcPr>
           <w:p/>
         </w:tc>
         <w:tc>
           <w:tcPr>
-            <w:tcW w:w="1802" w:type="dxa"/>
+            <w:tcW w:w="2880" w:type="dxa"/>
           </w:tcPr>
           <w:p/>
         </w:tc>
@@ -1439,7 +1450,7 @@
       <w:tr>
         <w:tc>
           <w:tcPr>
-            <w:tcW w:w="1345" w:type="dxa"/>
+            <w:tcW w:w="2879" w:type="dxa"/>
           </w:tcPr>
           <w:p>
             <w:r>
@@ -1449,7 +1460,7 @@
         </w:tc>
         <w:tc>
           <w:tcPr>
-            <w:tcW w:w="1627" w:type="dxa"/>
+            <w:tcW w:w="2879" w:type="dxa"/>
           </w:tcPr>
           <w:p>
             <w:r>
@@ -1459,7 +1470,7 @@
         </w:tc>
         <w:tc>
           <w:tcPr>
-            <w:tcW w:w="2443" w:type="dxa"/>
+            <w:tcW w:w="2879" w:type="dxa"/>
           </w:tcPr>
           <w:p>
             <w:r>
@@ -1469,19 +1480,18 @@
         </w:tc>
         <w:tc>
           <w:tcPr>
-            <w:tcW w:w="1799" w:type="dxa"/>
+            <w:tcW w:w="2879" w:type="dxa"/>
           </w:tcPr>
           <w:p/>
         </w:tc>
         <w:tc>
           <w:tcPr>
-            <w:tcW w:w="1802" w:type="dxa"/>
+            <w:tcW w:w="2880" w:type="dxa"/>
           </w:tcPr>
           <w:p/>
         </w:tc>
       </w:tr>
     </w:tbl>
-    <w:p/>
     <w:p>
       <w:pPr>
         <w:pStyle w:val="Heading2"/>
@@ -1497,17 +1507,18 @@
         <w:tblLook w:val="04A0" w:firstRow="1" w:lastRow="0" w:firstColumn="1" w:lastColumn="0" w:noHBand="0" w:noVBand="1"/>
       </w:tblPr>
       <w:tblGrid>
-        <w:gridCol w:w="1345"/>
-        <w:gridCol w:w="1627"/>
-        <w:gridCol w:w="2443"/>
-        <w:gridCol w:w="1799"/>
-        <w:gridCol w:w="1802"/>
+        <w:gridCol w:w="2399"/>
+        <w:gridCol w:w="2399"/>
+        <w:gridCol w:w="2710"/>
+        <w:gridCol w:w="2088"/>
+        <w:gridCol w:w="2400"/>
+        <w:gridCol w:w="2400"/>
       </w:tblGrid>
       <w:tr>
         <w:tc>
           <w:tcPr>
-            <w:tcW w:w="2972" w:type="dxa"/>
-            <w:gridSpan w:val="2"/>
+            <w:tcW w:w="7508" w:type="dxa"/>
+            <w:gridSpan w:val="3"/>
           </w:tcPr>
           <w:p>
             <w:pPr>
@@ -1527,7 +1538,7 @@
         </w:tc>
         <w:tc>
           <w:tcPr>
-            <w:tcW w:w="4242" w:type="dxa"/>
+            <w:tcW w:w="4488" w:type="dxa"/>
             <w:gridSpan w:val="2"/>
           </w:tcPr>
           <w:p>
@@ -1548,7 +1559,7 @@
         </w:tc>
         <w:tc>
           <w:tcPr>
-            <w:tcW w:w="1802" w:type="dxa"/>
+            <w:tcW w:w="2400" w:type="dxa"/>
           </w:tcPr>
           <w:p>
             <w:pPr>
@@ -1563,7 +1574,7 @@
       <w:tr>
         <w:tc>
           <w:tcPr>
-            <w:tcW w:w="1345" w:type="dxa"/>
+            <w:tcW w:w="2399" w:type="dxa"/>
           </w:tcPr>
           <w:p>
             <w:pPr>
@@ -1577,13 +1588,13 @@
                 <w:b/>
                 <w:bCs/>
               </w:rPr>
-              <w:t>Account details changed</w:t>
-            </w:r>
-          </w:p>
-        </w:tc>
-        <w:tc>
-          <w:tcPr>
-            <w:tcW w:w="1627" w:type="dxa"/>
+              <w:t>Details changed</w:t>
+            </w:r>
+          </w:p>
+        </w:tc>
+        <w:tc>
+          <w:tcPr>
+            <w:tcW w:w="2399" w:type="dxa"/>
           </w:tcPr>
           <w:p>
             <w:pPr>
@@ -1603,7 +1614,7 @@
         </w:tc>
         <w:tc>
           <w:tcPr>
-            <w:tcW w:w="2443" w:type="dxa"/>
+            <w:tcW w:w="2710" w:type="dxa"/>
           </w:tcPr>
           <w:p>
             <w:pPr>
@@ -1617,13 +1628,13 @@
                 <w:b/>
                 <w:bCs/>
               </w:rPr>
-              <w:t>Expected Result</w:t>
-            </w:r>
-          </w:p>
-        </w:tc>
-        <w:tc>
-          <w:tcPr>
-            <w:tcW w:w="1799" w:type="dxa"/>
+              <w:t>Password confirmation provided</w:t>
+            </w:r>
+          </w:p>
+        </w:tc>
+        <w:tc>
+          <w:tcPr>
+            <w:tcW w:w="2088" w:type="dxa"/>
           </w:tcPr>
           <w:p>
             <w:pPr>
@@ -1637,13 +1648,13 @@
                 <w:b/>
                 <w:bCs/>
               </w:rPr>
-              <w:t>Actual Result</w:t>
-            </w:r>
-          </w:p>
-        </w:tc>
-        <w:tc>
-          <w:tcPr>
-            <w:tcW w:w="1802" w:type="dxa"/>
+              <w:t>Expected</w:t>
+            </w:r>
+          </w:p>
+        </w:tc>
+        <w:tc>
+          <w:tcPr>
+            <w:tcW w:w="2400" w:type="dxa"/>
           </w:tcPr>
           <w:p>
             <w:pPr>
@@ -1657,7 +1668,27 @@
                 <w:b/>
                 <w:bCs/>
               </w:rPr>
-              <w:t>Pass/Fail</w:t>
+              <w:t>Actual</w:t>
+            </w:r>
+          </w:p>
+        </w:tc>
+        <w:tc>
+          <w:tcPr>
+            <w:tcW w:w="2400" w:type="dxa"/>
+          </w:tcPr>
+          <w:p>
+            <w:pPr>
+              <w:rPr>
+                <w:b/>
+                <w:bCs/>
+              </w:rPr>
+            </w:pPr>
+            <w:r>
+              <w:rPr>
+                <w:b/>
+                <w:bCs/>
+              </w:rPr>
+              <w:t>Pass/fail</w:t>
             </w:r>
           </w:p>
         </w:tc>
@@ -1665,7 +1696,7 @@
       <w:tr>
         <w:tc>
           <w:tcPr>
-            <w:tcW w:w="1345" w:type="dxa"/>
+            <w:tcW w:w="2399" w:type="dxa"/>
           </w:tcPr>
           <w:p>
             <w:r>
@@ -1675,7 +1706,7 @@
         </w:tc>
         <w:tc>
           <w:tcPr>
-            <w:tcW w:w="1627" w:type="dxa"/>
+            <w:tcW w:w="2399" w:type="dxa"/>
           </w:tcPr>
           <w:p>
             <w:r>
@@ -1685,23 +1716,33 @@
         </w:tc>
         <w:tc>
           <w:tcPr>
-            <w:tcW w:w="2443" w:type="dxa"/>
-          </w:tcPr>
-          <w:p>
-            <w:r>
-              <w:t>Account details updated</w:t>
-            </w:r>
-          </w:p>
-        </w:tc>
-        <w:tc>
-          <w:tcPr>
-            <w:tcW w:w="1799" w:type="dxa"/>
+            <w:tcW w:w="2710" w:type="dxa"/>
+          </w:tcPr>
+          <w:p>
+            <w:r>
+              <w:t>Matches</w:t>
+            </w:r>
+          </w:p>
+        </w:tc>
+        <w:tc>
+          <w:tcPr>
+            <w:tcW w:w="2088" w:type="dxa"/>
+          </w:tcPr>
+          <w:p>
+            <w:r>
+              <w:t>Account updated</w:t>
+            </w:r>
+          </w:p>
+        </w:tc>
+        <w:tc>
+          <w:tcPr>
+            <w:tcW w:w="2400" w:type="dxa"/>
           </w:tcPr>
           <w:p/>
         </w:tc>
         <w:tc>
           <w:tcPr>
-            <w:tcW w:w="1802" w:type="dxa"/>
+            <w:tcW w:w="2400" w:type="dxa"/>
           </w:tcPr>
           <w:p/>
         </w:tc>
@@ -1709,7 +1750,7 @@
       <w:tr>
         <w:tc>
           <w:tcPr>
-            <w:tcW w:w="1345" w:type="dxa"/>
+            <w:tcW w:w="2399" w:type="dxa"/>
           </w:tcPr>
           <w:p>
             <w:r>
@@ -1719,33 +1760,43 @@
         </w:tc>
         <w:tc>
           <w:tcPr>
-            <w:tcW w:w="1627" w:type="dxa"/>
-          </w:tcPr>
-          <w:p>
-            <w:r>
-              <w:t>Incorrect</w:t>
-            </w:r>
-          </w:p>
-        </w:tc>
-        <w:tc>
-          <w:tcPr>
-            <w:tcW w:w="2443" w:type="dxa"/>
-          </w:tcPr>
-          <w:p>
-            <w:r>
-              <w:t>Account password incorrect message</w:t>
-            </w:r>
-          </w:p>
-        </w:tc>
-        <w:tc>
-          <w:tcPr>
-            <w:tcW w:w="1799" w:type="dxa"/>
+            <w:tcW w:w="2399" w:type="dxa"/>
+          </w:tcPr>
+          <w:p>
+            <w:r>
+              <w:t>Correct</w:t>
+            </w:r>
+          </w:p>
+        </w:tc>
+        <w:tc>
+          <w:tcPr>
+            <w:tcW w:w="2710" w:type="dxa"/>
+          </w:tcPr>
+          <w:p>
+            <w:r>
+              <w:t>Provided</w:t>
+            </w:r>
+          </w:p>
+        </w:tc>
+        <w:tc>
+          <w:tcPr>
+            <w:tcW w:w="2088" w:type="dxa"/>
+          </w:tcPr>
+          <w:p>
+            <w:r>
+              <w:t>Account &amp; password updated</w:t>
+            </w:r>
+          </w:p>
+        </w:tc>
+        <w:tc>
+          <w:tcPr>
+            <w:tcW w:w="2400" w:type="dxa"/>
           </w:tcPr>
           <w:p/>
         </w:tc>
         <w:tc>
           <w:tcPr>
-            <w:tcW w:w="1802" w:type="dxa"/>
+            <w:tcW w:w="2400" w:type="dxa"/>
           </w:tcPr>
           <w:p/>
         </w:tc>
@@ -1753,7 +1804,7 @@
       <w:tr>
         <w:tc>
           <w:tcPr>
-            <w:tcW w:w="1345" w:type="dxa"/>
+            <w:tcW w:w="2399" w:type="dxa"/>
           </w:tcPr>
           <w:p>
             <w:r>
@@ -1763,39 +1814,43 @@
         </w:tc>
         <w:tc>
           <w:tcPr>
-            <w:tcW w:w="1627" w:type="dxa"/>
-          </w:tcPr>
-          <w:p>
-            <w:r>
-              <w:t>Not provided</w:t>
-            </w:r>
-          </w:p>
-        </w:tc>
-        <w:tc>
-          <w:tcPr>
-            <w:tcW w:w="2443" w:type="dxa"/>
-          </w:tcPr>
-          <w:p>
-            <w:r>
-              <w:t xml:space="preserve">Account password </w:t>
-            </w:r>
-            <w:r>
-              <w:t xml:space="preserve">required </w:t>
-            </w:r>
-            <w:r>
-              <w:t>message</w:t>
-            </w:r>
-          </w:p>
-        </w:tc>
-        <w:tc>
-          <w:tcPr>
-            <w:tcW w:w="1799" w:type="dxa"/>
+            <w:tcW w:w="2399" w:type="dxa"/>
+          </w:tcPr>
+          <w:p>
+            <w:r>
+              <w:t>Correct</w:t>
+            </w:r>
+          </w:p>
+        </w:tc>
+        <w:tc>
+          <w:tcPr>
+            <w:tcW w:w="2710" w:type="dxa"/>
+          </w:tcPr>
+          <w:p>
+            <w:r>
+              <w:t>Does not match</w:t>
+            </w:r>
+          </w:p>
+        </w:tc>
+        <w:tc>
+          <w:tcPr>
+            <w:tcW w:w="2088" w:type="dxa"/>
+          </w:tcPr>
+          <w:p>
+            <w:r>
+              <w:t>Failure response</w:t>
+            </w:r>
+          </w:p>
+        </w:tc>
+        <w:tc>
+          <w:tcPr>
+            <w:tcW w:w="2400" w:type="dxa"/>
           </w:tcPr>
           <w:p/>
         </w:tc>
         <w:tc>
           <w:tcPr>
-            <w:tcW w:w="1802" w:type="dxa"/>
+            <w:tcW w:w="2400" w:type="dxa"/>
           </w:tcPr>
           <w:p/>
         </w:tc>
@@ -1803,7 +1858,61 @@
       <w:tr>
         <w:tc>
           <w:tcPr>
-            <w:tcW w:w="1345" w:type="dxa"/>
+            <w:tcW w:w="2399" w:type="dxa"/>
+          </w:tcPr>
+          <w:p>
+            <w:r>
+              <w:t>Yes</w:t>
+            </w:r>
+          </w:p>
+        </w:tc>
+        <w:tc>
+          <w:tcPr>
+            <w:tcW w:w="2399" w:type="dxa"/>
+          </w:tcPr>
+          <w:p>
+            <w:r>
+              <w:t>Incorrect</w:t>
+            </w:r>
+          </w:p>
+        </w:tc>
+        <w:tc>
+          <w:tcPr>
+            <w:tcW w:w="2710" w:type="dxa"/>
+          </w:tcPr>
+          <w:p>
+            <w:r>
+              <w:t>-</w:t>
+            </w:r>
+          </w:p>
+        </w:tc>
+        <w:tc>
+          <w:tcPr>
+            <w:tcW w:w="2088" w:type="dxa"/>
+          </w:tcPr>
+          <w:p>
+            <w:r>
+              <w:t>Failure response</w:t>
+            </w:r>
+          </w:p>
+        </w:tc>
+        <w:tc>
+          <w:tcPr>
+            <w:tcW w:w="2400" w:type="dxa"/>
+          </w:tcPr>
+          <w:p/>
+        </w:tc>
+        <w:tc>
+          <w:tcPr>
+            <w:tcW w:w="2400" w:type="dxa"/>
+          </w:tcPr>
+          <w:p/>
+        </w:tc>
+      </w:tr>
+      <w:tr>
+        <w:tc>
+          <w:tcPr>
+            <w:tcW w:w="2399" w:type="dxa"/>
           </w:tcPr>
           <w:p>
             <w:r>
@@ -1813,7 +1922,7 @@
         </w:tc>
         <w:tc>
           <w:tcPr>
-            <w:tcW w:w="1627" w:type="dxa"/>
+            <w:tcW w:w="2399" w:type="dxa"/>
           </w:tcPr>
           <w:p>
             <w:r>
@@ -1823,33 +1932,318 @@
         </w:tc>
         <w:tc>
           <w:tcPr>
-            <w:tcW w:w="2443" w:type="dxa"/>
-          </w:tcPr>
-          <w:p>
-            <w:r>
-              <w:t>No response required</w:t>
-            </w:r>
-          </w:p>
-        </w:tc>
-        <w:tc>
-          <w:tcPr>
-            <w:tcW w:w="1799" w:type="dxa"/>
+            <w:tcW w:w="2710" w:type="dxa"/>
+          </w:tcPr>
+          <w:p>
+            <w:r>
+              <w:t>-</w:t>
+            </w:r>
+          </w:p>
+        </w:tc>
+        <w:tc>
+          <w:tcPr>
+            <w:tcW w:w="2088" w:type="dxa"/>
+          </w:tcPr>
+          <w:p>
+            <w:r>
+              <w:t>No response</w:t>
+            </w:r>
+          </w:p>
+        </w:tc>
+        <w:tc>
+          <w:tcPr>
+            <w:tcW w:w="2400" w:type="dxa"/>
           </w:tcPr>
           <w:p/>
         </w:tc>
         <w:tc>
           <w:tcPr>
-            <w:tcW w:w="1802" w:type="dxa"/>
+            <w:tcW w:w="2400" w:type="dxa"/>
           </w:tcPr>
           <w:p/>
         </w:tc>
       </w:tr>
     </w:tbl>
     <w:p/>
-    <w:p/>
+    <w:p>
+      <w:pPr>
+        <w:sectPr>
+          <w:pgSz w:w="16838" w:h="11906" w:orient="landscape"/>
+          <w:pgMar w:top="1440" w:right="992" w:bottom="1440" w:left="1440" w:header="708" w:footer="708" w:gutter="0"/>
+          <w:cols w:space="708"/>
+          <w:docGrid w:linePitch="360"/>
+        </w:sectPr>
+      </w:pPr>
+    </w:p>
+    <w:p>
+      <w:pPr>
+        <w:pStyle w:val="Heading1"/>
+      </w:pPr>
+      <w:r>
+        <w:lastRenderedPageBreak/>
+        <w:t>Wireframes</w:t>
+      </w:r>
+    </w:p>
+    <w:p>
+      <w:r>
+        <w:drawing>
+          <wp:inline distT="0" distB="0" distL="0" distR="0" wp14:anchorId="04F6C4F6" wp14:editId="65713508">
+            <wp:extent cx="3419958" cy="2943225"/>
+            <wp:effectExtent l="0" t="0" r="9525" b="0"/>
+            <wp:docPr id="1117371893" name="Picture 2" descr="A screenshot of a computer&#10;&#10;AI-generated content may be incorrect."/>
+            <wp:cNvGraphicFramePr>
+              <a:graphicFrameLocks xmlns:a="http://schemas.openxmlformats.org/drawingml/2006/main" noChangeAspect="1"/>
+            </wp:cNvGraphicFramePr>
+            <a:graphic xmlns:a="http://schemas.openxmlformats.org/drawingml/2006/main">
+              <a:graphicData uri="http://schemas.openxmlformats.org/drawingml/2006/picture">
+                <pic:pic xmlns:pic="http://schemas.openxmlformats.org/drawingml/2006/picture">
+                  <pic:nvPicPr>
+                    <pic:cNvPr id="1117371893" name="Picture 2" descr="A screenshot of a computer&#10;&#10;AI-generated content may be incorrect."/>
+                    <pic:cNvPicPr>
+                      <a:picLocks noChangeAspect="1" noChangeArrowheads="1"/>
+                    </pic:cNvPicPr>
+                  </pic:nvPicPr>
+                  <pic:blipFill>
+                    <a:blip r:embed="rId18" cstate="print">
+                      <a:extLst>
+                        <a:ext uri="{28A0092B-C50C-407E-A947-70E740481C1C}">
+                          <a14:useLocalDpi xmlns:a14="http://schemas.microsoft.com/office/drawing/2010/main" val="0"/>
+                        </a:ext>
+                      </a:extLst>
+                    </a:blip>
+                    <a:srcRect/>
+                    <a:stretch>
+                      <a:fillRect/>
+                    </a:stretch>
+                  </pic:blipFill>
+                  <pic:spPr bwMode="auto">
+                    <a:xfrm>
+                      <a:off x="0" y="0"/>
+                      <a:ext cx="3433990" cy="2955301"/>
+                    </a:xfrm>
+                    <a:prstGeom prst="rect">
+                      <a:avLst/>
+                    </a:prstGeom>
+                    <a:noFill/>
+                    <a:ln>
+                      <a:noFill/>
+                    </a:ln>
+                  </pic:spPr>
+                </pic:pic>
+              </a:graphicData>
+            </a:graphic>
+          </wp:inline>
+        </w:drawing>
+      </w:r>
+      <w:r>
+        <w:drawing>
+          <wp:inline distT="0" distB="0" distL="0" distR="0" wp14:anchorId="0DDD61C5" wp14:editId="0D328050">
+            <wp:extent cx="3409042" cy="2933700"/>
+            <wp:effectExtent l="0" t="0" r="1270" b="0"/>
+            <wp:docPr id="915093952" name="Picture 4" descr="A screenshot of a computer&#10;&#10;AI-generated content may be incorrect."/>
+            <wp:cNvGraphicFramePr>
+              <a:graphicFrameLocks xmlns:a="http://schemas.openxmlformats.org/drawingml/2006/main" noChangeAspect="1"/>
+            </wp:cNvGraphicFramePr>
+            <a:graphic xmlns:a="http://schemas.openxmlformats.org/drawingml/2006/main">
+              <a:graphicData uri="http://schemas.openxmlformats.org/drawingml/2006/picture">
+                <pic:pic xmlns:pic="http://schemas.openxmlformats.org/drawingml/2006/picture">
+                  <pic:nvPicPr>
+                    <pic:cNvPr id="915093952" name="Picture 4" descr="A screenshot of a computer&#10;&#10;AI-generated content may be incorrect."/>
+                    <pic:cNvPicPr>
+                      <a:picLocks noChangeAspect="1" noChangeArrowheads="1"/>
+                    </pic:cNvPicPr>
+                  </pic:nvPicPr>
+                  <pic:blipFill>
+                    <a:blip r:embed="rId19" cstate="print">
+                      <a:extLst>
+                        <a:ext uri="{28A0092B-C50C-407E-A947-70E740481C1C}">
+                          <a14:useLocalDpi xmlns:a14="http://schemas.microsoft.com/office/drawing/2010/main" val="0"/>
+                        </a:ext>
+                      </a:extLst>
+                    </a:blip>
+                    <a:srcRect/>
+                    <a:stretch>
+                      <a:fillRect/>
+                    </a:stretch>
+                  </pic:blipFill>
+                  <pic:spPr bwMode="auto">
+                    <a:xfrm>
+                      <a:off x="0" y="0"/>
+                      <a:ext cx="3414090" cy="2938044"/>
+                    </a:xfrm>
+                    <a:prstGeom prst="rect">
+                      <a:avLst/>
+                    </a:prstGeom>
+                    <a:noFill/>
+                    <a:ln>
+                      <a:noFill/>
+                    </a:ln>
+                  </pic:spPr>
+                </pic:pic>
+              </a:graphicData>
+            </a:graphic>
+          </wp:inline>
+        </w:drawing>
+      </w:r>
+    </w:p>
+    <w:p>
+      <w:r>
+        <w:drawing>
+          <wp:inline distT="0" distB="0" distL="0" distR="0" wp14:anchorId="6EAA890C" wp14:editId="2CE5F69C">
+            <wp:extent cx="3352800" cy="2885301"/>
+            <wp:effectExtent l="0" t="0" r="0" b="0"/>
+            <wp:docPr id="779971420" name="Picture 6" descr="A screenshot of a computer&#10;&#10;AI-generated content may be incorrect."/>
+            <wp:cNvGraphicFramePr>
+              <a:graphicFrameLocks xmlns:a="http://schemas.openxmlformats.org/drawingml/2006/main" noChangeAspect="1"/>
+            </wp:cNvGraphicFramePr>
+            <a:graphic xmlns:a="http://schemas.openxmlformats.org/drawingml/2006/main">
+              <a:graphicData uri="http://schemas.openxmlformats.org/drawingml/2006/picture">
+                <pic:pic xmlns:pic="http://schemas.openxmlformats.org/drawingml/2006/picture">
+                  <pic:nvPicPr>
+                    <pic:cNvPr id="779971420" name="Picture 6" descr="A screenshot of a computer&#10;&#10;AI-generated content may be incorrect."/>
+                    <pic:cNvPicPr>
+                      <a:picLocks noChangeAspect="1" noChangeArrowheads="1"/>
+                    </pic:cNvPicPr>
+                  </pic:nvPicPr>
+                  <pic:blipFill>
+                    <a:blip r:embed="rId20" cstate="print">
+                      <a:extLst>
+                        <a:ext uri="{28A0092B-C50C-407E-A947-70E740481C1C}">
+                          <a14:useLocalDpi xmlns:a14="http://schemas.microsoft.com/office/drawing/2010/main" val="0"/>
+                        </a:ext>
+                      </a:extLst>
+                    </a:blip>
+                    <a:srcRect/>
+                    <a:stretch>
+                      <a:fillRect/>
+                    </a:stretch>
+                  </pic:blipFill>
+                  <pic:spPr bwMode="auto">
+                    <a:xfrm>
+                      <a:off x="0" y="0"/>
+                      <a:ext cx="3364895" cy="2895710"/>
+                    </a:xfrm>
+                    <a:prstGeom prst="rect">
+                      <a:avLst/>
+                    </a:prstGeom>
+                    <a:noFill/>
+                    <a:ln>
+                      <a:noFill/>
+                    </a:ln>
+                  </pic:spPr>
+                </pic:pic>
+              </a:graphicData>
+            </a:graphic>
+          </wp:inline>
+        </w:drawing>
+      </w:r>
+      <w:r>
+        <w:drawing>
+          <wp:inline distT="0" distB="0" distL="0" distR="0" wp14:anchorId="0E1AB536" wp14:editId="41A332F0">
+            <wp:extent cx="3331290" cy="2866788"/>
+            <wp:effectExtent l="0" t="0" r="2540" b="0"/>
+            <wp:docPr id="335921969" name="Picture 8" descr="A screenshot of a login screen&#10;&#10;AI-generated content may be incorrect."/>
+            <wp:cNvGraphicFramePr>
+              <a:graphicFrameLocks xmlns:a="http://schemas.openxmlformats.org/drawingml/2006/main" noChangeAspect="1"/>
+            </wp:cNvGraphicFramePr>
+            <a:graphic xmlns:a="http://schemas.openxmlformats.org/drawingml/2006/main">
+              <a:graphicData uri="http://schemas.openxmlformats.org/drawingml/2006/picture">
+                <pic:pic xmlns:pic="http://schemas.openxmlformats.org/drawingml/2006/picture">
+                  <pic:nvPicPr>
+                    <pic:cNvPr id="335921969" name="Picture 8" descr="A screenshot of a login screen&#10;&#10;AI-generated content may be incorrect."/>
+                    <pic:cNvPicPr>
+                      <a:picLocks noChangeAspect="1" noChangeArrowheads="1"/>
+                    </pic:cNvPicPr>
+                  </pic:nvPicPr>
+                  <pic:blipFill>
+                    <a:blip r:embed="rId21" cstate="print">
+                      <a:extLst>
+                        <a:ext uri="{28A0092B-C50C-407E-A947-70E740481C1C}">
+                          <a14:useLocalDpi xmlns:a14="http://schemas.microsoft.com/office/drawing/2010/main" val="0"/>
+                        </a:ext>
+                      </a:extLst>
+                    </a:blip>
+                    <a:srcRect/>
+                    <a:stretch>
+                      <a:fillRect/>
+                    </a:stretch>
+                  </pic:blipFill>
+                  <pic:spPr bwMode="auto">
+                    <a:xfrm>
+                      <a:off x="0" y="0"/>
+                      <a:ext cx="3349099" cy="2882114"/>
+                    </a:xfrm>
+                    <a:prstGeom prst="rect">
+                      <a:avLst/>
+                    </a:prstGeom>
+                    <a:noFill/>
+                    <a:ln>
+                      <a:noFill/>
+                    </a:ln>
+                  </pic:spPr>
+                </pic:pic>
+              </a:graphicData>
+            </a:graphic>
+          </wp:inline>
+        </w:drawing>
+      </w:r>
+    </w:p>
+    <w:p>
+      <w:r>
+        <w:lastRenderedPageBreak/>
+        <w:drawing>
+          <wp:inline distT="0" distB="0" distL="0" distR="0" wp14:anchorId="37ED5E3B" wp14:editId="00F7E89B">
+            <wp:extent cx="3442246" cy="2962275"/>
+            <wp:effectExtent l="0" t="0" r="6350" b="0"/>
+            <wp:docPr id="578027290" name="Picture 10" descr="A screenshot of a computer&#10;&#10;AI-generated content may be incorrect."/>
+            <wp:cNvGraphicFramePr>
+              <a:graphicFrameLocks xmlns:a="http://schemas.openxmlformats.org/drawingml/2006/main" noChangeAspect="1"/>
+            </wp:cNvGraphicFramePr>
+            <a:graphic xmlns:a="http://schemas.openxmlformats.org/drawingml/2006/main">
+              <a:graphicData uri="http://schemas.openxmlformats.org/drawingml/2006/picture">
+                <pic:pic xmlns:pic="http://schemas.openxmlformats.org/drawingml/2006/picture">
+                  <pic:nvPicPr>
+                    <pic:cNvPr id="578027290" name="Picture 10" descr="A screenshot of a computer&#10;&#10;AI-generated content may be incorrect."/>
+                    <pic:cNvPicPr>
+                      <a:picLocks noChangeAspect="1" noChangeArrowheads="1"/>
+                    </pic:cNvPicPr>
+                  </pic:nvPicPr>
+                  <pic:blipFill>
+                    <a:blip r:embed="rId22" cstate="print">
+                      <a:extLst>
+                        <a:ext uri="{28A0092B-C50C-407E-A947-70E740481C1C}">
+                          <a14:useLocalDpi xmlns:a14="http://schemas.microsoft.com/office/drawing/2010/main" val="0"/>
+                        </a:ext>
+                      </a:extLst>
+                    </a:blip>
+                    <a:srcRect/>
+                    <a:stretch>
+                      <a:fillRect/>
+                    </a:stretch>
+                  </pic:blipFill>
+                  <pic:spPr bwMode="auto">
+                    <a:xfrm>
+                      <a:off x="0" y="0"/>
+                      <a:ext cx="3451529" cy="2970264"/>
+                    </a:xfrm>
+                    <a:prstGeom prst="rect">
+                      <a:avLst/>
+                    </a:prstGeom>
+                    <a:noFill/>
+                    <a:ln>
+                      <a:noFill/>
+                    </a:ln>
+                  </pic:spPr>
+                </pic:pic>
+              </a:graphicData>
+            </a:graphic>
+          </wp:inline>
+        </w:drawing>
+      </w:r>
+    </w:p>
     <w:sectPr>
       <w:pgSz w:w="11906" w:h="16838"/>
-      <w:pgMar w:top="993" w:right="1440" w:bottom="1440" w:left="1440" w:header="708" w:footer="708" w:gutter="0"/>
+      <w:pgMar w:top="992" w:right="567" w:bottom="1440" w:left="567" w:header="709" w:footer="709" w:gutter="0"/>
       <w:cols w:space="708"/>
       <w:docGrid w:linePitch="360"/>
     </w:sectPr>
@@ -3044,7 +3438,6 @@
   <w:style w:type="character" w:default="1" w:styleId="DefaultParagraphFont">
     <w:name w:val="Default Paragraph Font"/>
     <w:uiPriority w:val="1"/>
-    <w:semiHidden/>
     <w:unhideWhenUsed/>
   </w:style>
   <w:style w:type="table" w:default="1" w:styleId="TableNormal">

</xml_diff>